<commit_message>
added pseudo t test description
</commit_message>
<xml_diff>
--- a/publication/Technical paper ISH analysis.docx
+++ b/publication/Technical paper ISH analysis.docx
@@ -26,44 +26,8 @@
         <w:rPr>
           <w:lang w:val="en-US"/>
         </w:rPr>
-        <w:t xml:space="preserve">Samme Vreysen, Marie-Eve </w:t>
-      </w:r>
-      <w:proofErr w:type="spellStart"/>
-      <w:r>
-        <w:rPr>
-          <w:lang w:val="en-US"/>
-        </w:rPr>
-        <w:t>Laramée</w:t>
-      </w:r>
-      <w:proofErr w:type="spellEnd"/>
-      <w:r>
-        <w:rPr>
-          <w:lang w:val="en-US"/>
-        </w:rPr>
-        <w:t xml:space="preserve">, </w:t>
-      </w:r>
-      <w:proofErr w:type="spellStart"/>
-      <w:r>
-        <w:rPr>
-          <w:lang w:val="en-US"/>
-        </w:rPr>
-        <w:t>Lutgarde</w:t>
-      </w:r>
-      <w:proofErr w:type="spellEnd"/>
-      <w:r>
-        <w:rPr>
-          <w:lang w:val="en-US"/>
-        </w:rPr>
-        <w:t xml:space="preserve"> </w:t>
-      </w:r>
-      <w:proofErr w:type="spellStart"/>
-      <w:r>
-        <w:rPr>
-          <w:lang w:val="en-US"/>
-        </w:rPr>
-        <w:t>Arckens</w:t>
-      </w:r>
-      <w:proofErr w:type="spellEnd"/>
+        <w:t>Samme Vreysen, Marie-Eve Laramée, Lutgarde Arckens</w:t>
+      </w:r>
     </w:p>
     <w:p>
       <w:pPr>
@@ -75,21 +39,7 @@
         <w:rPr>
           <w:lang w:val="en-US"/>
         </w:rPr>
-        <w:t xml:space="preserve">Laboratory of Neuroplasticity and </w:t>
-      </w:r>
-      <w:proofErr w:type="spellStart"/>
-      <w:r>
-        <w:rPr>
-          <w:lang w:val="en-US"/>
-        </w:rPr>
-        <w:t>Neuroproteomics</w:t>
-      </w:r>
-      <w:proofErr w:type="spellEnd"/>
-      <w:r>
-        <w:rPr>
-          <w:lang w:val="en-US"/>
-        </w:rPr>
-        <w:t>,</w:t>
+        <w:t>Laboratory of Neuroplasticity and Neuroproteomics,</w:t>
       </w:r>
       <w:r>
         <w:rPr>
@@ -101,21 +51,7 @@
         <w:rPr>
           <w:lang w:val="en-US"/>
         </w:rPr>
-        <w:t xml:space="preserve">KU Leuven, </w:t>
-      </w:r>
-      <w:proofErr w:type="spellStart"/>
-      <w:r>
-        <w:rPr>
-          <w:lang w:val="en-US"/>
-        </w:rPr>
-        <w:t>Naamsestraat</w:t>
-      </w:r>
-      <w:proofErr w:type="spellEnd"/>
-      <w:r>
-        <w:rPr>
-          <w:lang w:val="en-US"/>
-        </w:rPr>
-        <w:t xml:space="preserve"> 59, 3000, Leuven, </w:t>
+        <w:t xml:space="preserve">KU Leuven, Naamsestraat 59, 3000, Leuven, </w:t>
       </w:r>
       <w:r>
         <w:rPr>
@@ -297,16 +233,8 @@
         <w:rPr>
           <w:lang w:val="en-US"/>
         </w:rPr>
-        <w:t xml:space="preserve"> </w:t>
-      </w:r>
-      <w:proofErr w:type="spellStart"/>
-      <w:r>
-        <w:rPr>
-          <w:lang w:val="en-US"/>
-        </w:rPr>
-        <w:t>elastix</w:t>
-      </w:r>
-      <w:proofErr w:type="spellEnd"/>
+        <w:t xml:space="preserve"> elastix</w:t>
+      </w:r>
       <w:r>
         <w:rPr>
           <w:lang w:val="en-US"/>
@@ -331,19 +259,11 @@
         </w:rPr>
         <w:t>, landmark free mapping (</w:t>
       </w:r>
-      <w:proofErr w:type="spellStart"/>
-      <w:r>
-        <w:rPr>
-          <w:lang w:val="en-US"/>
-        </w:rPr>
-        <w:t>Arganda</w:t>
-      </w:r>
-      <w:proofErr w:type="spellEnd"/>
-      <w:r>
-        <w:rPr>
-          <w:lang w:val="en-US"/>
-        </w:rPr>
-        <w:t>-Carreras</w:t>
+      <w:r>
+        <w:rPr>
+          <w:lang w:val="en-US"/>
+        </w:rPr>
+        <w:t>Arganda-Carreras</w:t>
       </w:r>
       <w:r>
         <w:rPr>
@@ -445,49 +365,7 @@
         <w:rPr>
           <w:lang w:val="en-US"/>
         </w:rPr>
-        <w:t xml:space="preserve"> written in </w:t>
-      </w:r>
-      <w:proofErr w:type="spellStart"/>
-      <w:r>
-        <w:rPr>
-          <w:lang w:val="en-US"/>
-        </w:rPr>
-        <w:t>Matlab</w:t>
-      </w:r>
-      <w:proofErr w:type="spellEnd"/>
-      <w:r>
-        <w:rPr>
-          <w:lang w:val="en-US"/>
-        </w:rPr>
-        <w:t xml:space="preserve"> (</w:t>
-      </w:r>
-      <w:proofErr w:type="spellStart"/>
-      <w:r>
-        <w:rPr>
-          <w:lang w:val="en-US"/>
-        </w:rPr>
-        <w:t>Matlab</w:t>
-      </w:r>
-      <w:proofErr w:type="spellEnd"/>
-      <w:r>
-        <w:rPr>
-          <w:lang w:val="en-US"/>
-        </w:rPr>
-        <w:t xml:space="preserve"> 2015a, The </w:t>
-      </w:r>
-      <w:proofErr w:type="spellStart"/>
-      <w:r>
-        <w:rPr>
-          <w:lang w:val="en-US"/>
-        </w:rPr>
-        <w:t>MathWorks</w:t>
-      </w:r>
-      <w:proofErr w:type="spellEnd"/>
-      <w:r>
-        <w:rPr>
-          <w:lang w:val="en-US"/>
-        </w:rPr>
-        <w:t xml:space="preserve"> Inc., Natick, MA, USA)</w:t>
+        <w:t xml:space="preserve"> written in Matlab (Matlab 2015a, The MathWorks Inc., Natick, MA, USA)</w:t>
       </w:r>
       <w:r>
         <w:rPr>
@@ -543,21 +421,7 @@
         <w:rPr>
           <w:lang w:val="en-US"/>
         </w:rPr>
-        <w:t xml:space="preserve"> </w:t>
-      </w:r>
-      <w:proofErr w:type="spellStart"/>
-      <w:r>
-        <w:rPr>
-          <w:lang w:val="en-US"/>
-        </w:rPr>
-        <w:t>postenucleation</w:t>
-      </w:r>
-      <w:proofErr w:type="spellEnd"/>
-      <w:r>
-        <w:rPr>
-          <w:lang w:val="en-US"/>
-        </w:rPr>
-        <w:t xml:space="preserve"> survival times</w:t>
+        <w:t xml:space="preserve"> postenucleation survival times</w:t>
       </w:r>
       <w:r>
         <w:rPr>
@@ -575,21 +439,7 @@
         <w:rPr>
           <w:lang w:val="en-US"/>
         </w:rPr>
-        <w:t xml:space="preserve"> and </w:t>
-      </w:r>
-      <w:proofErr w:type="spellStart"/>
-      <w:r>
-        <w:rPr>
-          <w:lang w:val="en-US"/>
-        </w:rPr>
-        <w:t>extrastriate</w:t>
-      </w:r>
-      <w:proofErr w:type="spellEnd"/>
-      <w:r>
-        <w:rPr>
-          <w:lang w:val="en-US"/>
-        </w:rPr>
-        <w:t xml:space="preserve"> cortices</w:t>
+        <w:t xml:space="preserve"> and extrastriate cortices</w:t>
       </w:r>
       <w:r>
         <w:rPr>
@@ -690,21 +540,7 @@
         <w:rPr>
           <w:lang w:val="en-US"/>
         </w:rPr>
-        <w:t xml:space="preserve">) were obtained from </w:t>
-      </w:r>
-      <w:proofErr w:type="spellStart"/>
-      <w:r>
-        <w:rPr>
-          <w:lang w:val="en-US"/>
-        </w:rPr>
-        <w:t>Janvier</w:t>
-      </w:r>
-      <w:proofErr w:type="spellEnd"/>
-      <w:r>
-        <w:rPr>
-          <w:lang w:val="en-US"/>
-        </w:rPr>
-        <w:t xml:space="preserve"> </w:t>
+        <w:t xml:space="preserve">) were obtained from Janvier </w:t>
       </w:r>
       <w:r>
         <w:rPr>
@@ -716,21 +552,7 @@
         <w:rPr>
           <w:lang w:val="en-US"/>
         </w:rPr>
-        <w:t xml:space="preserve"> (Le </w:t>
-      </w:r>
-      <w:proofErr w:type="spellStart"/>
-      <w:r>
-        <w:rPr>
-          <w:lang w:val="en-US"/>
-        </w:rPr>
-        <w:t>Genest</w:t>
-      </w:r>
-      <w:proofErr w:type="spellEnd"/>
-      <w:r>
-        <w:rPr>
-          <w:lang w:val="en-US"/>
-        </w:rPr>
-        <w:t>-St-Isle, France) and housed u</w:t>
+        <w:t xml:space="preserve"> (Le Genest-St-Isle, France) and housed u</w:t>
       </w:r>
       <w:r>
         <w:rPr>
@@ -897,7 +719,6 @@
         </w:rPr>
         <w:t xml:space="preserve"> </w:t>
       </w:r>
-      <w:proofErr w:type="spellStart"/>
       <w:r>
         <w:rPr>
           <w:highlight w:val="yellow"/>
@@ -905,26 +726,11 @@
         </w:rPr>
         <w:t>todo</w:t>
       </w:r>
-      <w:proofErr w:type="spellEnd"/>
-      <w:r>
-        <w:rPr>
-          <w:lang w:val="en-US"/>
-        </w:rPr>
-        <w:t xml:space="preserve">) and </w:t>
-      </w:r>
-      <w:proofErr w:type="spellStart"/>
-      <w:r>
-        <w:rPr>
-          <w:lang w:val="en-US"/>
-        </w:rPr>
-        <w:t>medetomidine</w:t>
-      </w:r>
-      <w:proofErr w:type="spellEnd"/>
-      <w:r>
-        <w:rPr>
-          <w:lang w:val="en-US"/>
-        </w:rPr>
-        <w:t xml:space="preserve"> hydrochloride (1 mg/kg</w:t>
+      <w:r>
+        <w:rPr>
+          <w:lang w:val="en-US"/>
+        </w:rPr>
+        <w:t>) and medetomidine hydrochloride (1 mg/kg</w:t>
       </w:r>
       <w:r>
         <w:rPr>
@@ -939,7 +745,6 @@
         </w:rPr>
         <w:t xml:space="preserve"> </w:t>
       </w:r>
-      <w:proofErr w:type="spellStart"/>
       <w:r>
         <w:rPr>
           <w:highlight w:val="yellow"/>
@@ -947,7 +752,6 @@
         </w:rPr>
         <w:t>todo</w:t>
       </w:r>
-      <w:proofErr w:type="spellEnd"/>
       <w:r>
         <w:rPr>
           <w:lang w:val="en-US"/>
@@ -958,21 +762,7 @@
         <w:rPr>
           <w:lang w:val="en-US"/>
         </w:rPr>
-        <w:t>(</w:t>
-      </w:r>
-      <w:proofErr w:type="spellStart"/>
-      <w:r>
-        <w:rPr>
-          <w:lang w:val="en-US"/>
-        </w:rPr>
-        <w:t>i.p</w:t>
-      </w:r>
-      <w:proofErr w:type="spellEnd"/>
-      <w:r>
-        <w:rPr>
-          <w:lang w:val="en-US"/>
-        </w:rPr>
-        <w:t xml:space="preserve">.) </w:t>
+        <w:t xml:space="preserve">(i.p.) </w:t>
       </w:r>
       <w:r>
         <w:rPr>
@@ -1044,21 +834,7 @@
         <w:rPr>
           <w:lang w:val="en-US"/>
         </w:rPr>
-        <w:t xml:space="preserve"> administered </w:t>
-      </w:r>
-      <w:proofErr w:type="spellStart"/>
-      <w:r>
-        <w:rPr>
-          <w:lang w:val="en-US"/>
-        </w:rPr>
-        <w:t>atipamezol</w:t>
-      </w:r>
-      <w:proofErr w:type="spellEnd"/>
-      <w:r>
-        <w:rPr>
-          <w:lang w:val="en-US"/>
-        </w:rPr>
-        <w:t xml:space="preserve"> hydrochloride (1 mg/kg</w:t>
+        <w:t xml:space="preserve"> administered atipamezol hydrochloride (1 mg/kg</w:t>
       </w:r>
       <w:r>
         <w:rPr>
@@ -1073,7 +849,6 @@
         </w:rPr>
         <w:t xml:space="preserve"> </w:t>
       </w:r>
-      <w:proofErr w:type="spellStart"/>
       <w:r>
         <w:rPr>
           <w:highlight w:val="yellow"/>
@@ -1081,26 +856,11 @@
         </w:rPr>
         <w:t>todo</w:t>
       </w:r>
-      <w:proofErr w:type="spellEnd"/>
-      <w:r>
-        <w:rPr>
-          <w:lang w:val="en-US"/>
-        </w:rPr>
-        <w:t>) in saline (</w:t>
-      </w:r>
-      <w:proofErr w:type="spellStart"/>
-      <w:r>
-        <w:rPr>
-          <w:lang w:val="en-US"/>
-        </w:rPr>
-        <w:t>i.p</w:t>
-      </w:r>
-      <w:proofErr w:type="spellEnd"/>
-      <w:r>
-        <w:rPr>
-          <w:lang w:val="en-US"/>
-        </w:rPr>
-        <w:t xml:space="preserve">.) to reverse the anesthesia, </w:t>
+      <w:r>
+        <w:rPr>
+          <w:lang w:val="en-US"/>
+        </w:rPr>
+        <w:t xml:space="preserve">) in saline (i.p.) to reverse the anesthesia, </w:t>
       </w:r>
       <w:r>
         <w:rPr>
@@ -1115,7 +875,6 @@
         </w:rPr>
         <w:t xml:space="preserve">, </w:t>
       </w:r>
-      <w:proofErr w:type="spellStart"/>
       <w:r>
         <w:rPr>
           <w:highlight w:val="yellow"/>
@@ -1123,7 +882,6 @@
         </w:rPr>
         <w:t>todo</w:t>
       </w:r>
-      <w:proofErr w:type="spellEnd"/>
       <w:r>
         <w:rPr>
           <w:lang w:val="en-US"/>
@@ -1147,21 +905,7 @@
         <w:rPr>
           <w:lang w:val="en-US"/>
         </w:rPr>
-        <w:t xml:space="preserve">applied </w:t>
-      </w:r>
-      <w:proofErr w:type="spellStart"/>
-      <w:r>
-        <w:rPr>
-          <w:lang w:val="en-US"/>
-        </w:rPr>
-        <w:t>postenucleation</w:t>
-      </w:r>
-      <w:proofErr w:type="spellEnd"/>
-      <w:r>
-        <w:rPr>
-          <w:lang w:val="en-US"/>
-        </w:rPr>
-        <w:t xml:space="preserve"> survival times of 3 days and</w:t>
+        <w:t>applied postenucleation survival times of 3 days and</w:t>
       </w:r>
       <w:r>
         <w:rPr>
@@ -1193,7 +937,6 @@
         </w:rPr>
         <w:t>sections were cut on a cryostat (</w:t>
       </w:r>
-      <w:proofErr w:type="spellStart"/>
       <w:r>
         <w:rPr>
           <w:highlight w:val="yellow"/>
@@ -1201,7 +944,6 @@
         </w:rPr>
         <w:t>todo</w:t>
       </w:r>
-      <w:proofErr w:type="spellEnd"/>
       <w:r>
         <w:rPr>
           <w:lang w:val="en-US"/>
@@ -1342,21 +1084,7 @@
         <w:rPr>
           <w:lang w:val="en-US"/>
         </w:rPr>
-        <w:t xml:space="preserve">of coronal sections between </w:t>
-      </w:r>
-      <w:proofErr w:type="spellStart"/>
-      <w:r>
-        <w:rPr>
-          <w:lang w:val="en-US"/>
-        </w:rPr>
-        <w:t>Bregma</w:t>
-      </w:r>
-      <w:proofErr w:type="spellEnd"/>
-      <w:r>
-        <w:rPr>
-          <w:lang w:val="en-US"/>
-        </w:rPr>
-        <w:t xml:space="preserve"> levels </w:t>
+        <w:t xml:space="preserve">of coronal sections between Bregma levels </w:t>
       </w:r>
       <w:r>
         <w:rPr>
@@ -1395,16 +1123,75 @@
         <w:rPr>
           <w:lang w:val="en-US"/>
         </w:rPr>
-        <w:t xml:space="preserve">triate and </w:t>
-      </w:r>
-      <w:proofErr w:type="spellStart"/>
-      <w:r>
-        <w:rPr>
-          <w:lang w:val="en-US"/>
-        </w:rPr>
-        <w:t>extrastriate</w:t>
-      </w:r>
-      <w:proofErr w:type="spellEnd"/>
+        <w:t xml:space="preserve">triate and extrastriate </w:t>
+      </w:r>
+      <w:r>
+        <w:rPr>
+          <w:lang w:val="en-US"/>
+        </w:rPr>
+        <w:t xml:space="preserve">area. </w:t>
+      </w:r>
+      <w:r>
+        <w:rPr>
+          <w:lang w:val="en-US"/>
+        </w:rPr>
+        <w:t>We labeled the 3’</w:t>
+      </w:r>
+      <w:r>
+        <w:rPr>
+          <w:lang w:val="en-US"/>
+        </w:rPr>
+        <w:t>-</w:t>
+      </w:r>
+      <w:r>
+        <w:rPr>
+          <w:lang w:val="en-US"/>
+        </w:rPr>
+        <w:t xml:space="preserve">end </w:t>
+      </w:r>
+      <w:r>
+        <w:rPr>
+          <w:lang w:val="en-US"/>
+        </w:rPr>
+        <w:t xml:space="preserve">of the mouse-specific synthetic oligonucleotide probe (5’-ccgttgctcagcagcatcatctcctccagyttrgggtagttgtcc-3’, Eurogentec, Seraing, Belgium) </w:t>
+      </w:r>
+      <w:r>
+        <w:rPr>
+          <w:lang w:val="en-US"/>
+        </w:rPr>
+        <w:t>with [</w:t>
+      </w:r>
+      <w:r>
+        <w:rPr>
+          <w:vertAlign w:val="superscript"/>
+          <w:lang w:val="en-US"/>
+        </w:rPr>
+        <w:t>33</w:t>
+      </w:r>
+      <w:r>
+        <w:rPr>
+          <w:lang w:val="en-US"/>
+        </w:rPr>
+        <w:t xml:space="preserve">P]dATP using </w:t>
+      </w:r>
+      <w:r>
+        <w:rPr>
+          <w:lang w:val="en-US"/>
+        </w:rPr>
+        <w:t xml:space="preserve">terminal deoxynucleotidyl transferase (Invitrogen, Paisley, UK). </w:t>
+      </w:r>
+      <w:r>
+        <w:rPr>
+          <w:lang w:val="en-US"/>
+        </w:rPr>
+        <w:t>Unincorpo</w:t>
+      </w:r>
+      <w:r>
+        <w:rPr>
+          <w:lang w:val="en-US"/>
+        </w:rPr>
+        <w:t>rated nucleotides were separated from the labelled probe with mini- Quick SpinTM</w:t>
+      </w:r>
       <w:r>
         <w:rPr>
           <w:lang w:val="en-US"/>
@@ -1415,119 +1202,8 @@
         <w:rPr>
           <w:lang w:val="en-US"/>
         </w:rPr>
-        <w:t xml:space="preserve">area. </w:t>
-      </w:r>
-      <w:r>
-        <w:rPr>
-          <w:lang w:val="en-US"/>
-        </w:rPr>
-        <w:t>We labeled the 3’</w:t>
-      </w:r>
-      <w:r>
-        <w:rPr>
-          <w:lang w:val="en-US"/>
-        </w:rPr>
-        <w:t>-</w:t>
-      </w:r>
-      <w:r>
-        <w:rPr>
-          <w:lang w:val="en-US"/>
-        </w:rPr>
-        <w:t xml:space="preserve">end </w:t>
-      </w:r>
-      <w:r>
-        <w:rPr>
-          <w:lang w:val="en-US"/>
-        </w:rPr>
-        <w:t xml:space="preserve">of the mouse-specific synthetic oligonucleotide probe (5’-ccgttgctcagcagcatcatctcctccagyttrgggtagttgtcc-3’, </w:t>
-      </w:r>
-      <w:proofErr w:type="spellStart"/>
-      <w:r>
-        <w:rPr>
-          <w:lang w:val="en-US"/>
-        </w:rPr>
-        <w:t>Eurogentec</w:t>
-      </w:r>
-      <w:proofErr w:type="spellEnd"/>
-      <w:r>
-        <w:rPr>
-          <w:lang w:val="en-US"/>
-        </w:rPr>
-        <w:t xml:space="preserve">, Seraing, Belgium) </w:t>
-      </w:r>
-      <w:r>
-        <w:rPr>
-          <w:lang w:val="en-US"/>
-        </w:rPr>
-        <w:t>with [</w:t>
-      </w:r>
-      <w:r>
-        <w:rPr>
-          <w:vertAlign w:val="superscript"/>
-          <w:lang w:val="en-US"/>
-        </w:rPr>
-        <w:t>33</w:t>
-      </w:r>
-      <w:r>
-        <w:rPr>
-          <w:lang w:val="en-US"/>
-        </w:rPr>
-        <w:t>P]</w:t>
-      </w:r>
-      <w:proofErr w:type="spellStart"/>
-      <w:r>
-        <w:rPr>
-          <w:lang w:val="en-US"/>
-        </w:rPr>
-        <w:t>dATP</w:t>
-      </w:r>
-      <w:proofErr w:type="spellEnd"/>
-      <w:r>
-        <w:rPr>
-          <w:lang w:val="en-US"/>
-        </w:rPr>
-        <w:t xml:space="preserve"> using </w:t>
-      </w:r>
-      <w:r>
-        <w:rPr>
-          <w:lang w:val="en-US"/>
-        </w:rPr>
-        <w:t xml:space="preserve">terminal </w:t>
-      </w:r>
-      <w:proofErr w:type="spellStart"/>
-      <w:r>
-        <w:rPr>
-          <w:lang w:val="en-US"/>
-        </w:rPr>
-        <w:t>deoxynucleotidyl</w:t>
-      </w:r>
-      <w:proofErr w:type="spellEnd"/>
-      <w:r>
-        <w:rPr>
-          <w:lang w:val="en-US"/>
-        </w:rPr>
-        <w:t xml:space="preserve"> transferase (Invitrogen, Paisley, UK). </w:t>
-      </w:r>
-      <w:r>
-        <w:rPr>
-          <w:lang w:val="en-US"/>
-        </w:rPr>
-        <w:t>Unincorpo</w:t>
-      </w:r>
-      <w:r>
-        <w:rPr>
-          <w:lang w:val="en-US"/>
-        </w:rPr>
-        <w:t xml:space="preserve">rated nucleotides were separated from the labelled probe with mini- Quick </w:t>
-      </w:r>
-      <w:proofErr w:type="spellStart"/>
-      <w:r>
-        <w:rPr>
-          <w:lang w:val="en-US"/>
-        </w:rPr>
-        <w:t>SpinTM</w:t>
-      </w:r>
-      <w:proofErr w:type="spellEnd"/>
+        <w:t>Oligo Columns (Roche Diagnostics, Brussels,</w:t>
+      </w:r>
       <w:r>
         <w:rPr>
           <w:lang w:val="en-US"/>
@@ -1538,7 +1214,51 @@
         <w:rPr>
           <w:lang w:val="en-US"/>
         </w:rPr>
-        <w:t>Oligo Columns (Roche Diagnostics, Brussels,</w:t>
+        <w:t xml:space="preserve">Belgium). </w:t>
+      </w:r>
+      <w:r>
+        <w:rPr>
+          <w:lang w:val="en-US"/>
+        </w:rPr>
+        <w:t>The radioactively labelled probe was added to a hybridization cocktail [50% (vol/vol) formamide, 49 standard saline sodium citrate buffer, 1 9 Denhardt’s solution, 10% (wt/vol) dextran sulphate, 100 lg/mL herring sperm DNA, 250 lg/mL tRNA, 60 mM dithiothreitol, 1% (wt/vol) N-lauroyl sarcosine, 20 mM NaHPO4, pH 7.4] and applied to the cryostat sections (</w:t>
+      </w:r>
+      <w:r>
+        <w:rPr>
+          <w:highlight w:val="yellow"/>
+          <w:lang w:val="en-US"/>
+        </w:rPr>
+        <w:t>106</w:t>
+      </w:r>
+      <w:r>
+        <w:rPr>
+          <w:lang w:val="en-US"/>
+        </w:rPr>
+        <w:t xml:space="preserve"> c.p.m. per section) for an overnight incubation at 37 °C in a humid chamber. The following</w:t>
+      </w:r>
+      <w:r>
+        <w:rPr>
+          <w:lang w:val="en-US"/>
+        </w:rPr>
+        <w:t xml:space="preserve"> day, sections were rinsed in 1x</w:t>
+      </w:r>
+      <w:r>
+        <w:rPr>
+          <w:lang w:val="en-US"/>
+        </w:rPr>
+        <w:t xml:space="preserve"> standard saline sodium citrate buffer at 42 °C, dehydrated, air-dried and exposed to an autoradiographic film (Biomax MR, Kodak). Films for </w:t>
+      </w:r>
+      <w:r>
+        <w:rPr>
+          <w:i/>
+          <w:lang w:val="en-US"/>
+        </w:rPr>
+        <w:t>zif268</w:t>
+      </w:r>
+      <w:r>
+        <w:rPr>
+          <w:lang w:val="en-US"/>
+        </w:rPr>
+        <w:t xml:space="preserve"> were developed in Kodak D19 developing solution after 6 days. Fixation was performed in Rapid fixer (Ilford Hypam, Kodak).</w:t>
       </w:r>
       <w:r>
         <w:rPr>
@@ -1550,411 +1270,25 @@
         <w:rPr>
           <w:lang w:val="en-US"/>
         </w:rPr>
-        <w:t xml:space="preserve">Belgium). </w:t>
-      </w:r>
-      <w:r>
-        <w:rPr>
-          <w:lang w:val="en-US"/>
-        </w:rPr>
-        <w:t>The radioactively labelled probe was added to a hybridization cocktail [50% (</w:t>
-      </w:r>
-      <w:proofErr w:type="spellStart"/>
-      <w:r>
-        <w:rPr>
-          <w:lang w:val="en-US"/>
-        </w:rPr>
-        <w:t>vol</w:t>
-      </w:r>
-      <w:proofErr w:type="spellEnd"/>
-      <w:r>
-        <w:rPr>
-          <w:lang w:val="en-US"/>
-        </w:rPr>
-        <w:t>/</w:t>
-      </w:r>
-      <w:proofErr w:type="spellStart"/>
-      <w:r>
-        <w:rPr>
-          <w:lang w:val="en-US"/>
-        </w:rPr>
-        <w:t>vol</w:t>
-      </w:r>
-      <w:proofErr w:type="spellEnd"/>
-      <w:r>
-        <w:rPr>
-          <w:lang w:val="en-US"/>
-        </w:rPr>
-        <w:t xml:space="preserve">) </w:t>
-      </w:r>
-      <w:proofErr w:type="spellStart"/>
-      <w:r>
-        <w:rPr>
-          <w:lang w:val="en-US"/>
-        </w:rPr>
-        <w:t>formamide</w:t>
-      </w:r>
-      <w:proofErr w:type="spellEnd"/>
-      <w:r>
-        <w:rPr>
-          <w:lang w:val="en-US"/>
-        </w:rPr>
-        <w:t xml:space="preserve">, 49 standard saline sodium citrate buffer, 1 9 </w:t>
-      </w:r>
-      <w:proofErr w:type="spellStart"/>
-      <w:r>
-        <w:rPr>
-          <w:lang w:val="en-US"/>
-        </w:rPr>
-        <w:t>Denhardt’s</w:t>
-      </w:r>
-      <w:proofErr w:type="spellEnd"/>
-      <w:r>
-        <w:rPr>
-          <w:lang w:val="en-US"/>
-        </w:rPr>
-        <w:t xml:space="preserve"> solution, 10% (</w:t>
-      </w:r>
-      <w:proofErr w:type="spellStart"/>
-      <w:r>
-        <w:rPr>
-          <w:lang w:val="en-US"/>
-        </w:rPr>
-        <w:t>wt</w:t>
-      </w:r>
-      <w:proofErr w:type="spellEnd"/>
-      <w:r>
-        <w:rPr>
-          <w:lang w:val="en-US"/>
-        </w:rPr>
-        <w:t>/</w:t>
-      </w:r>
-      <w:proofErr w:type="spellStart"/>
-      <w:r>
-        <w:rPr>
-          <w:lang w:val="en-US"/>
-        </w:rPr>
-        <w:t>vol</w:t>
-      </w:r>
-      <w:proofErr w:type="spellEnd"/>
-      <w:r>
-        <w:rPr>
-          <w:lang w:val="en-US"/>
-        </w:rPr>
-        <w:t xml:space="preserve">) dextran </w:t>
-      </w:r>
-      <w:proofErr w:type="spellStart"/>
-      <w:r>
-        <w:rPr>
-          <w:lang w:val="en-US"/>
-        </w:rPr>
-        <w:t>sulphate</w:t>
-      </w:r>
-      <w:proofErr w:type="spellEnd"/>
-      <w:r>
-        <w:rPr>
-          <w:lang w:val="en-US"/>
-        </w:rPr>
-        <w:t xml:space="preserve">, 100 </w:t>
-      </w:r>
-      <w:proofErr w:type="spellStart"/>
-      <w:r>
-        <w:rPr>
-          <w:lang w:val="en-US"/>
-        </w:rPr>
-        <w:t>lg</w:t>
-      </w:r>
-      <w:proofErr w:type="spellEnd"/>
-      <w:r>
-        <w:rPr>
-          <w:lang w:val="en-US"/>
-        </w:rPr>
-        <w:t xml:space="preserve">/mL herring sperm DNA, 250 </w:t>
-      </w:r>
-      <w:proofErr w:type="spellStart"/>
-      <w:r>
-        <w:rPr>
-          <w:lang w:val="en-US"/>
-        </w:rPr>
-        <w:t>lg</w:t>
-      </w:r>
-      <w:proofErr w:type="spellEnd"/>
-      <w:r>
-        <w:rPr>
-          <w:lang w:val="en-US"/>
-        </w:rPr>
-        <w:t xml:space="preserve">/mL </w:t>
-      </w:r>
-      <w:proofErr w:type="spellStart"/>
-      <w:r>
-        <w:rPr>
-          <w:lang w:val="en-US"/>
-        </w:rPr>
-        <w:t>tRNA</w:t>
-      </w:r>
-      <w:proofErr w:type="spellEnd"/>
-      <w:r>
-        <w:rPr>
-          <w:lang w:val="en-US"/>
-        </w:rPr>
-        <w:t xml:space="preserve">, 60 </w:t>
-      </w:r>
-      <w:proofErr w:type="spellStart"/>
-      <w:r>
-        <w:rPr>
-          <w:lang w:val="en-US"/>
-        </w:rPr>
-        <w:t>mM</w:t>
-      </w:r>
-      <w:proofErr w:type="spellEnd"/>
+        <w:t>Autoradiographic images from the sections were scanned</w:t>
+      </w:r>
       <w:r>
         <w:rPr>
           <w:lang w:val="en-US"/>
         </w:rPr>
         <w:t xml:space="preserve"> </w:t>
       </w:r>
-      <w:proofErr w:type="spellStart"/>
-      <w:r>
-        <w:rPr>
-          <w:lang w:val="en-US"/>
-        </w:rPr>
-        <w:t>dithiothreitol</w:t>
-      </w:r>
-      <w:proofErr w:type="spellEnd"/>
-      <w:r>
-        <w:rPr>
-          <w:lang w:val="en-US"/>
-        </w:rPr>
-        <w:t>, 1% (</w:t>
-      </w:r>
-      <w:proofErr w:type="spellStart"/>
-      <w:r>
-        <w:rPr>
-          <w:lang w:val="en-US"/>
-        </w:rPr>
-        <w:t>wt</w:t>
-      </w:r>
-      <w:proofErr w:type="spellEnd"/>
-      <w:r>
-        <w:rPr>
-          <w:lang w:val="en-US"/>
-        </w:rPr>
-        <w:t>/</w:t>
-      </w:r>
-      <w:proofErr w:type="spellStart"/>
-      <w:r>
-        <w:rPr>
-          <w:lang w:val="en-US"/>
-        </w:rPr>
-        <w:t>vol</w:t>
-      </w:r>
-      <w:proofErr w:type="spellEnd"/>
-      <w:r>
-        <w:rPr>
-          <w:lang w:val="en-US"/>
-        </w:rPr>
-        <w:t>) N-</w:t>
-      </w:r>
-      <w:proofErr w:type="spellStart"/>
-      <w:r>
-        <w:rPr>
-          <w:lang w:val="en-US"/>
-        </w:rPr>
-        <w:t>lauroyl</w:t>
-      </w:r>
-      <w:proofErr w:type="spellEnd"/>
-      <w:r>
-        <w:rPr>
-          <w:lang w:val="en-US"/>
-        </w:rPr>
-        <w:t xml:space="preserve"> sarcosine, 20 </w:t>
-      </w:r>
-      <w:proofErr w:type="spellStart"/>
-      <w:r>
-        <w:rPr>
-          <w:lang w:val="en-US"/>
-        </w:rPr>
-        <w:t>mM</w:t>
-      </w:r>
-      <w:proofErr w:type="spellEnd"/>
-      <w:r>
-        <w:rPr>
-          <w:lang w:val="en-US"/>
-        </w:rPr>
-        <w:t xml:space="preserve"> NaHPO4, pH 7.4] and applied to the cryostat sections (</w:t>
-      </w:r>
-      <w:r>
-        <w:rPr>
-          <w:highlight w:val="yellow"/>
-          <w:lang w:val="en-US"/>
-        </w:rPr>
-        <w:t>106</w:t>
-      </w:r>
-      <w:r>
-        <w:rPr>
-          <w:lang w:val="en-US"/>
-        </w:rPr>
-        <w:t xml:space="preserve"> </w:t>
-      </w:r>
-      <w:proofErr w:type="spellStart"/>
-      <w:r>
-        <w:rPr>
-          <w:lang w:val="en-US"/>
-        </w:rPr>
-        <w:t>c.p.m</w:t>
-      </w:r>
-      <w:proofErr w:type="spellEnd"/>
-      <w:r>
-        <w:rPr>
-          <w:lang w:val="en-US"/>
-        </w:rPr>
-        <w:t>. per section) for an overnight incubation at 37 °C in a humid chamber. The following</w:t>
-      </w:r>
-      <w:r>
-        <w:rPr>
-          <w:lang w:val="en-US"/>
-        </w:rPr>
-        <w:t xml:space="preserve"> day, sections were rinsed in 1x</w:t>
-      </w:r>
-      <w:r>
-        <w:rPr>
-          <w:lang w:val="en-US"/>
-        </w:rPr>
-        <w:t xml:space="preserve"> standard saline sodium citrate buffer at 42 °C, dehydrated, air-dried and exposed to an </w:t>
-      </w:r>
-      <w:proofErr w:type="spellStart"/>
-      <w:r>
-        <w:rPr>
-          <w:lang w:val="en-US"/>
-        </w:rPr>
-        <w:t>autoradiographic</w:t>
-      </w:r>
-      <w:proofErr w:type="spellEnd"/>
-      <w:r>
-        <w:rPr>
-          <w:lang w:val="en-US"/>
-        </w:rPr>
-        <w:t xml:space="preserve"> film (</w:t>
-      </w:r>
-      <w:proofErr w:type="spellStart"/>
-      <w:r>
-        <w:rPr>
-          <w:lang w:val="en-US"/>
-        </w:rPr>
-        <w:t>Biomax</w:t>
-      </w:r>
-      <w:proofErr w:type="spellEnd"/>
-      <w:r>
-        <w:rPr>
-          <w:lang w:val="en-US"/>
-        </w:rPr>
-        <w:t xml:space="preserve"> MR, Kodak). Films for </w:t>
-      </w:r>
-      <w:r>
-        <w:rPr>
-          <w:i/>
-          <w:lang w:val="en-US"/>
-        </w:rPr>
-        <w:t>zif268</w:t>
-      </w:r>
-      <w:r>
-        <w:rPr>
-          <w:lang w:val="en-US"/>
-        </w:rPr>
-        <w:t xml:space="preserve"> were developed in Kodak D19 developing solution after 6 days. Fixation was performed in Rapid fixer (</w:t>
-      </w:r>
-      <w:proofErr w:type="spellStart"/>
-      <w:r>
-        <w:rPr>
-          <w:lang w:val="en-US"/>
-        </w:rPr>
-        <w:t>Ilford</w:t>
-      </w:r>
-      <w:proofErr w:type="spellEnd"/>
-      <w:r>
-        <w:rPr>
-          <w:lang w:val="en-US"/>
-        </w:rPr>
-        <w:t xml:space="preserve"> </w:t>
-      </w:r>
-      <w:proofErr w:type="spellStart"/>
-      <w:r>
-        <w:rPr>
-          <w:lang w:val="en-US"/>
-        </w:rPr>
-        <w:t>Hypam</w:t>
-      </w:r>
-      <w:proofErr w:type="spellEnd"/>
-      <w:r>
-        <w:rPr>
-          <w:lang w:val="en-US"/>
-        </w:rPr>
-        <w:t>, Kodak).</w:t>
-      </w:r>
-      <w:r>
-        <w:rPr>
-          <w:lang w:val="en-US"/>
-        </w:rPr>
-        <w:t xml:space="preserve"> </w:t>
-      </w:r>
-      <w:proofErr w:type="spellStart"/>
-      <w:r>
-        <w:rPr>
-          <w:lang w:val="en-US"/>
-        </w:rPr>
-        <w:t>Autoradiographic</w:t>
-      </w:r>
-      <w:proofErr w:type="spellEnd"/>
-      <w:r>
-        <w:rPr>
-          <w:lang w:val="en-US"/>
-        </w:rPr>
-        <w:t xml:space="preserve"> images from the sections were scanned</w:t>
-      </w:r>
-      <w:r>
-        <w:rPr>
-          <w:lang w:val="en-US"/>
-        </w:rPr>
-        <w:t xml:space="preserve"> </w:t>
-      </w:r>
-      <w:r>
-        <w:rPr>
-          <w:lang w:val="en-US"/>
-        </w:rPr>
-        <w:t xml:space="preserve">at 1200 </w:t>
-      </w:r>
-      <w:proofErr w:type="spellStart"/>
-      <w:r>
-        <w:rPr>
-          <w:lang w:val="en-US"/>
-        </w:rPr>
-        <w:t>d.p</w:t>
-      </w:r>
-      <w:r>
-        <w:rPr>
-          <w:lang w:val="en-US"/>
-        </w:rPr>
-        <w:t>.i</w:t>
-      </w:r>
-      <w:proofErr w:type="spellEnd"/>
-      <w:r>
-        <w:rPr>
-          <w:lang w:val="en-US"/>
-        </w:rPr>
-        <w:t>. (</w:t>
-      </w:r>
-      <w:proofErr w:type="spellStart"/>
-      <w:r>
-        <w:rPr>
-          <w:lang w:val="en-US"/>
-        </w:rPr>
-        <w:t>CanoScan</w:t>
-      </w:r>
-      <w:proofErr w:type="spellEnd"/>
-      <w:r>
-        <w:rPr>
-          <w:lang w:val="en-US"/>
-        </w:rPr>
-        <w:t xml:space="preserve"> LIDE 600F, Canon).</w:t>
+      <w:r>
+        <w:rPr>
+          <w:lang w:val="en-US"/>
+        </w:rPr>
+        <w:t>at 1200 d.p</w:t>
+      </w:r>
+      <w:r>
+        <w:rPr>
+          <w:lang w:val="en-US"/>
+        </w:rPr>
+        <w:t>.i. (CanoScan LIDE 600F, Canon).</w:t>
       </w:r>
     </w:p>
     <w:p>
@@ -1981,55 +1315,13 @@
         <w:rPr>
           <w:lang w:val="en-US"/>
         </w:rPr>
-        <w:t xml:space="preserve">All sections were </w:t>
-      </w:r>
-      <w:proofErr w:type="spellStart"/>
-      <w:r>
-        <w:rPr>
-          <w:lang w:val="en-US"/>
-        </w:rPr>
-        <w:t>counterstainded</w:t>
-      </w:r>
-      <w:proofErr w:type="spellEnd"/>
-      <w:r>
-        <w:rPr>
-          <w:lang w:val="en-US"/>
-        </w:rPr>
-        <w:t xml:space="preserve"> with 1% </w:t>
-      </w:r>
-      <w:proofErr w:type="spellStart"/>
-      <w:r>
-        <w:rPr>
-          <w:lang w:val="en-US"/>
-        </w:rPr>
-        <w:t>cresyl</w:t>
-      </w:r>
-      <w:proofErr w:type="spellEnd"/>
-      <w:r>
-        <w:rPr>
-          <w:lang w:val="en-US"/>
-        </w:rPr>
-        <w:t xml:space="preserve"> violet </w:t>
-      </w:r>
-      <w:r>
-        <w:rPr>
-          <w:lang w:val="en-US"/>
-        </w:rPr>
-        <w:t>(</w:t>
-      </w:r>
-      <w:proofErr w:type="spellStart"/>
-      <w:r>
-        <w:rPr>
-          <w:lang w:val="en-US"/>
-        </w:rPr>
-        <w:t>Fluka</w:t>
-      </w:r>
-      <w:proofErr w:type="spellEnd"/>
-      <w:r>
-        <w:rPr>
-          <w:lang w:val="en-US"/>
-        </w:rPr>
-        <w:t xml:space="preserve"> Chemical; Sigma-Aldrich) according</w:t>
+        <w:t xml:space="preserve">All sections were counterstainded with 1% cresyl violet </w:t>
+      </w:r>
+      <w:r>
+        <w:rPr>
+          <w:lang w:val="en-US"/>
+        </w:rPr>
+        <w:t>(Fluka Chemical; Sigma-Aldrich) according</w:t>
       </w:r>
       <w:r>
         <w:rPr>
@@ -2037,33 +1329,17 @@
         </w:rPr>
         <w:t xml:space="preserve"> to standard protocols. </w:t>
       </w:r>
-      <w:proofErr w:type="spellStart"/>
-      <w:r>
-        <w:rPr>
-          <w:lang w:val="en-US"/>
-        </w:rPr>
-        <w:t>Cresyl</w:t>
-      </w:r>
-      <w:proofErr w:type="spellEnd"/>
-      <w:r>
-        <w:rPr>
-          <w:lang w:val="en-US"/>
-        </w:rPr>
-        <w:t xml:space="preserve"> violet </w:t>
-      </w:r>
-      <w:proofErr w:type="spellStart"/>
-      <w:r>
-        <w:rPr>
-          <w:lang w:val="en-US"/>
-        </w:rPr>
-        <w:t>stainings</w:t>
-      </w:r>
-      <w:proofErr w:type="spellEnd"/>
-      <w:r>
-        <w:rPr>
-          <w:lang w:val="en-US"/>
-        </w:rPr>
-        <w:t xml:space="preserve"> provide</w:t>
+      <w:r>
+        <w:rPr>
+          <w:lang w:val="en-US"/>
+        </w:rPr>
+        <w:t xml:space="preserve">Cresyl violet </w:t>
+      </w:r>
+      <w:r>
+        <w:rPr>
+          <w:lang w:val="en-US"/>
+        </w:rPr>
+        <w:t>stainings provide</w:t>
       </w:r>
       <w:r>
         <w:rPr>
@@ -2081,41 +1357,13 @@
         <w:rPr>
           <w:lang w:val="en-US"/>
         </w:rPr>
-        <w:t xml:space="preserve">areas, including primary visual cortex (V1), lateral </w:t>
-      </w:r>
-      <w:proofErr w:type="spellStart"/>
-      <w:r>
-        <w:rPr>
-          <w:lang w:val="en-US"/>
-        </w:rPr>
-        <w:t>extrastriate</w:t>
-      </w:r>
-      <w:proofErr w:type="spellEnd"/>
-      <w:r>
-        <w:rPr>
-          <w:lang w:val="en-US"/>
-        </w:rPr>
-        <w:t xml:space="preserve"> cortex (V2L), m</w:t>
-      </w:r>
-      <w:r>
-        <w:rPr>
-          <w:lang w:val="en-US"/>
-        </w:rPr>
-        <w:t xml:space="preserve">edial </w:t>
-      </w:r>
-      <w:proofErr w:type="spellStart"/>
-      <w:r>
-        <w:rPr>
-          <w:lang w:val="en-US"/>
-        </w:rPr>
-        <w:t>extrastriate</w:t>
-      </w:r>
-      <w:proofErr w:type="spellEnd"/>
-      <w:r>
-        <w:rPr>
-          <w:lang w:val="en-US"/>
-        </w:rPr>
-        <w:t xml:space="preserve"> cortex (V2M) and</w:t>
+        <w:t>areas, including primary visual cortex (V1), lateral extrastriate cortex (V2L), m</w:t>
+      </w:r>
+      <w:r>
+        <w:rPr>
+          <w:lang w:val="en-US"/>
+        </w:rPr>
+        <w:t>edial extrastriate cortex (V2M) and</w:t>
       </w:r>
       <w:r>
         <w:rPr>
@@ -2123,21 +1371,80 @@
         </w:rPr>
         <w:t xml:space="preserve"> </w:t>
       </w:r>
-      <w:proofErr w:type="spellStart"/>
       <w:r>
         <w:rPr>
           <w:highlight w:val="yellow"/>
           <w:lang w:val="en-US"/>
         </w:rPr>
-        <w:t>rostromedial</w:t>
-      </w:r>
-      <w:proofErr w:type="spellEnd"/>
+        <w:t>rostromedial areas (RM)</w:t>
+      </w:r>
+      <w:r>
+        <w:rPr>
+          <w:lang w:val="en-US"/>
+        </w:rPr>
+        <w:t xml:space="preserve"> </w:t>
+      </w:r>
+      <w:r>
+        <w:rPr>
+          <w:lang w:val="en-US"/>
+        </w:rPr>
+        <w:t xml:space="preserve">as described in detail previously </w:t>
+      </w:r>
+      <w:r>
+        <w:rPr>
+          <w:lang w:val="en-US"/>
+        </w:rPr>
+        <w:fldChar w:fldCharType="begin" w:fldLock="1"/>
+      </w:r>
+      <w:r>
+        <w:rPr>
+          <w:lang w:val="en-US"/>
+        </w:rPr>
+        <w:instrText>ADDIN CSL_CITATION { "citationItems" : [ { "id" : "ITEM-1", "itemData" : { "DOI" : "10.1093/cercor/bhm012", "ISSN" : "1047-3211", "author" : [ { "dropping-particle" : "", "family" : "Gucht", "given" : "E.", "non-dropping-particle" : "Van der", "parse-names" : false, "suffix" : "" }, { "dropping-particle" : "", "family" : "Hof", "given" : "P. R.", "non-dropping-particle" : "", "parse-names" : false, "suffix" : "" }, { "dropping-particle" : "", "family" : "Brussel", "given" : "L.", "non-dropping-particle" : "Van", "parse-names" : false, "suffix" : "" }, { "dropping-particle" : "", "family" : "Burnat", "given" : "K.", "non-dropping-particle" : "", "parse-names" : false, "suffix" : "" }, { "dropping-particle" : "", "family" : "Arckens", "given" : "L.", "non-dropping-particle" : "", "parse-names" : false, "suffix" : "" } ], "container-title" : "Cerebral Cortex", "id" : "ITEM-1", "issue" : "12", "issued" : { "date-parts" : [ [ "2007" ] ] }, "page" : "2805-2819", "title" : "Neurofilament Protein and Neuronal Activity Markers Define Regional Architectonic Parcellation in the Mouse Visual Cortex", "type" : "article-journal", "volume" : "17" }, "uris" : [ "http://www.mendeley.com/documents/?uuid=f8ff6d3f-d96a-4991-8194-a220023c2554" ] }, { "id" : "ITEM-2", "itemData" : { "DOI" : "10.1002/cne.21994", "ISBN" : "1096-9861 (Electronic)", "ISSN" : "00219967", "PMID" : "19260069", "abstract" : "We investigated the anatomical characteristics of the mouse visual\\nsystem through in situ hybridization for the neuronal activity marker\\nzif268. Our main goal was to delineate the full extent of the cortical\\nregion processing visual information and additionally to identify the\\nmonocularly and binocularly driven subregions therein. We therefore\\nanalyzed the neocortex of monocularly and binocularly enucleated mice\\nversus visually stimulated control mice. These visual manipulations\\nrevealed eye-specific parcellations at the neocortical level. In\\nbinocularly enucleated mice we detected an unambiguous lateral border\\nbetween visually driven and nonvisual cortex based on the clear\\ndeprivation-induced reduction in zif26B expression in the first.\\nHowever, medially a transition zone of intermediate intensity was found\\nbetween primarily visual, that is V1 and multimodal retrosplenial\\ncortex. Also in monocularly enucleated mice, the visual cortex\\ncontralateral to the deprived eye clearly displayed distinct regions of\\nlower signal than the ipsilateral cortex. Yet interspersed between these\\nregions of basal activity we could clearly identify a zone of high\\nactivity spanning the V1-V2L border. A second zone of higher activity\\nwas noticeable near the medial border of visual cortex. Comparison with\\nbinocularly enucleated mice indicates the presence of both binocular\\ninput as well as nonvisual input in this medial cortical region and thus\\nconfirms the transitional nature of the recently described rostromedial\\nareas. J. Comp. Neurol. 514:107-116, 2009. (c) 2009 Wiley-Liss, Inc.", "author" : [ { "dropping-particle" : "", "family" : "Brussel", "given" : "Leen", "non-dropping-particle" : "Van", "parse-names" : false, "suffix" : "" }, { "dropping-particle" : "", "family" : "Gerits", "given" : "Annelies", "non-dropping-particle" : "", "parse-names" : false, "suffix" : "" }, { "dropping-particle" : "", "family" : "Arckens", "given" : "Lutgarde", "non-dropping-particle" : "", "parse-names" : false, "suffix" : "" } ], "container-title" : "Journal of Comparative Neurology", "id" : "ITEM-2", "issue" : "1", "issued" : { "date-parts" : [ [ "2009" ] ] }, "page" : "107-116", "title" : "Identification and localization of functional subdivisions in the visual cortex of the adult mouse", "type" : "article-journal", "volume" : "514" }, "uris" : [ "http://www.mendeley.com/documents/?uuid=ef8f6b62-0d60-4473-9b8e-85105706b5d5" ] }, { "id" : "ITEM-3", "itemData" : { "DOI" : "10.1093/cercor/bhq286", "ISSN" : "10473211", "PMID" : "21310780", "abstract" : "The goal of this study was to assess cortical reorganization in the visual system of adult mice in detail. A combination of deprivation of one eye and stimulation of the remaining eye previously led to the identification of input-specific subdivisions in mouse visual cortex. Using this information as a reference map, we established to what extent each of these functional subdivisions take part in cortical reactivation and reorganization upon unilateral enucleation. A recovery experiment revealed a differential laminar and temporal reactivation profile. Initiation of infragranular recovery of molecular activity near the border with nonvisual cortex and simultaneous hyperactivation of this adjacent cortex implied a partial nonvisual contribution to this plasticity. The strong effect of somatosensory deprivation as well as stimulation on infragranular visual cortex activation in long-term enucleated animals support this view. Furthermore, targeted tracer injections in visual cortex of control and enucleated animals revealed preexisting connections between the visual and somatosensory cortices of adult mice as possible mediators. In conclusion, this study supports an important cross-modal component in reorganization of adult mouse visual cortex upon monocular enucleation.", "author" : [ { "dropping-particle" : "", "family" : "Brussel", "given" : "Leen", "non-dropping-particle" : "Van", "parse-names" : false, "suffix" : "" }, { "dropping-particle" : "", "family" : "Gerits", "given" : "Annelies", "non-dropping-particle" : "", "parse-names" : false, "suffix" : "" }, { "dropping-particle" : "", "family" : "Arckens", "given" : "Lutgarde", "non-dropping-particle" : "", "parse-names" : false, "suffix" : "" } ], "container-title" : "Cerebral Cortex", "id" : "ITEM-3", "issue" : "9", "issued" : { "date-parts" : [ [ "2011" ] ] }, "page" : "2133-2146", "title" : "Evidence for cross-modal plasticity in adult mouse visual cortex following monocular enucleation", "type" : "article-journal", "volume" : "21" }, "uris" : [ "http://www.mendeley.com/documents/?uuid=7bb92aec-ee47-4026-8fc3-7532e5bab94a" ] }, { "id" : "ITEM-4", "itemData" : { "DOI" : "10.1002/cne.23455", "ISBN" : "1096-9861 (Electronic)\\r0021-9967 (Linking)", "ISSN" : "1096-9861", "PMID" : "24037705", "abstract" : "Monocular enucleation (ME) drastically affects the contralateral visual cortex, where plasticity phenomena drive specific adaptations to compensate for the unilateral loss of vision. In adult mice, complete reactivation of deprived visual cortex involves an early visually driven recovery followed by multimodal plasticity 3 to 7 weeks post ME (Van Brussel et al. [2011] Cereb. Cortex 21:2133-2146). Here, we specifically investigated the age dependence of the onset and the exact timing of both ME-induced reactivation processes by comparing cortical activity patterns of mice enucleated at postnatal day (P) 45, 90, or 120. A swifter open-eye potentiated reactivation characterized the binocular visual cortex of P45 mice. Nevertheless, even after 7 weeks, the reactivation remained incomplete, especially in the monocular cortex medial to V1. In comparison with P45, emergent cross-modal participation was demonstrated in P90 animals, although robust reactivation similar to enucleated adults (P120) was not achieved yet. Concomitantly, at 7 weeks post ME, somatosensory and auditory cortex shifted from a hypoactive state in P45 to hyperactivity in P120. Thus, we provide evidence for a presensitive period in which gradual recruitment of cross-modal recovery upon long-term ME coincides with the transition from adolescence to adulthood in mice.", "author" : [ { "dropping-particle" : "", "family" : "Nys", "given" : "Julie", "non-dropping-particle" : "", "parse-names" : false, "suffix" : "" }, { "dropping-particle" : "", "family" : "Aerts", "given" : "Jeroen", "non-dropping-particle" : "", "parse-names" : false, "suffix" : "" }, { "dropping-particle" : "", "family" : "Ytebrouck", "given" : "Ellen", "non-dropping-particle" : "", "parse-names" : false, "suffix" : "" }, { "dropping-particle" : "", "family" : "Vreysen", "given" : "Samme", "non-dropping-particle" : "", "parse-names" : false, "suffix" : "" }, { "dropping-particle" : "", "family" : "Laeremans", "given" : "Annelies", "non-dropping-particle" : "", "parse-names" : false, "suffix" : "" }, { "dropping-particle" : "", "family" : "Arckens", "given" : "Lutgarde", "non-dropping-particle" : "", "parse-names" : false, "suffix" : "" } ], "container-title" : "The Journal of comparative neurology", "id" : "ITEM-4", "issue" : "4", "issued" : { "date-parts" : [ [ "2014" ] ] }, "page" : "950-70", "title" : "The cross-modal aspect of mouse visual cortex plasticity induced by monocular enucleation is age dependent.", "type" : "article-journal", "volume" : "522" }, "uris" : [ "http://www.mendeley.com/documents/?uuid=229724e0-d207-4cca-bfc3-0e65f6940c57" ] }, { "id" : "ITEM-5", "itemData" : { "DOI" : "10.1523/JNEUROSCI.3808-14.2015", "ISSN" : "0270-6474", "PMID" : "26269628", "abstract" : "UNLABELLED: In adult mice, monocular enucleation (ME) results in an immediate deactivation of the contralateral medial monocular visual cortex. An early restricted reactivation by open eye potentiation is followed by a late overt cross-modal reactivation by whiskers (Van Brussel et al., 2011). In adolescence (P45), extensive recovery of cortical activity after ME fails as a result of suppression or functional immaturity of the cross-modal mechanisms (Nys et al., 2014). Here, we show that dark exposure before ME in adulthood also prevents the late cross-modal reactivation component, thereby converting the outcome of long-term ME into a more P45-like response. Because dark exposure affects GABAergic synaptic transmission in binocular V1 and the plastic immunity observed at P45 is reminiscent of the refractory period for inhibitory plasticity reported by Huang et al. (2010), we molecularly examined whether GABAergic inhibition also regulates ME-induced cross-modal plasticity. Comparison of the adaptation of the medial monocular and binocular cortices to long-term ME or dark exposure or a combinatorial deprivation revealed striking differences. In the medial monocular cortex, cortical inhibition via the GABAA receptor \u03b11 subunit restricts cross-modal plasticity in P45 mice but is relaxed in adults to allow the whisker-mediated reactivation. In line, in vivo pharmacological activation of \u03b11 subunit-containing GABAA receptors in adult ME mice specifically reduces the cross-modal aspect of reactivation. Together with region-specific changes in glutamate acid decarboxylase (GAD) and vesicular GABA transporter expression, these findings put intracortical inhibition forward as an important regulator of the age-, experience-, and cortical region-dependent cross-modal response to unilateral visual deprivation.\n\nSIGNIFICANCE STATEMENT: In adult mice, vision loss through one eye instantly reduces neuronal activity in the visual cortex. Strengthening of remaining eye inputs in the binocular cortex is followed by cross-modal adaptations in the monocular cortex, in which whiskers become a dominant nonvisual input source to attain extensive cortical reactivation. We show that the cross-modal component does not occur in adolescence because of increased intracortical inhibition, a phenotype that was mimicked in adult enucleated mice when treated with indiplon, a GABAA receptor \u03b11 agonist. The cross-modal versus unimodal responses of the adult monocular and binocular cortic\u2026", "author" : [ { "dropping-particle" : "", "family" : "Nys", "given" : "J.", "non-dropping-particle" : "", "parse-names" : false, "suffix" : "" }, { "dropping-particle" : "", "family" : "Smolders", "given" : "K.", "non-dropping-particle" : "", "parse-names" : false, "suffix" : "" }, { "dropping-particle" : "", "family" : "Laramee", "given" : "M.-E.", "non-dropping-particle" : "", "parse-names" : false, "suffix" : "" }, { "dropping-particle" : "", "family" : "Hofman", "given" : "I.", "non-dropping-particle" : "", "parse-names" : false, "suffix" : "" }, { "dropping-particle" : "", "family" : "Hu", "given" : "T.-T.", "non-dropping-particle" : "", "parse-names" : false, "suffix" : "" }, { "dropping-particle" : "", "family" : "Arckens", "given" : "L.", "non-dropping-particle" : "", "parse-names" : false, "suffix" : "" } ], "container-title" : "Journal of Neuroscience", "id" : "ITEM-5", "issue" : "32", "issued" : { "date-parts" : [ [ "2015", "8", "12" ] ] }, "page" : "11174-11189", "title" : "Regional Specificity of GABAergic Regulation of Cross-Modal Plasticity in Mouse Visual Cortex after Unilateral Enucleation", "type" : "article-journal", "volume" : "35" }, "uris" : [ "http://www.mendeley.com/documents/?uuid=5fee0457-f15d-45e6-a1e5-66ffc93e2e7a" ] }, { "id" : "ITEM-6", "itemData" : { "DOI" : "10.1111/ejn.13143", "ISSN" : "0953816X", "author" : [ { "dropping-particle" : "", "family" : "Smolders", "given" : "Katrien", "non-dropping-particle" : "", "parse-names" : false, "suffix" : "" }, { "dropping-particle" : "", "family" : "Vreysen", "given" : "Samme", "non-dropping-particle" : "", "parse-names" : false, "suffix" : "" }, { "dropping-particle" : "", "family" : "Laram\u00e9e", "given" : "Marie-Eve", "non-dropping-particle" : "", "parse-names" : false, "suffix" : "" }, { "dropping-particle" : "", "family" : "Cuyvers", "given" : "Annemie", "non-dropping-particle" : "", "parse-names" : false, "suffix" : "" }, { "dropping-particle" : "", "family" : "Hu", "given" : "Tjing-Tjing", "non-dropping-particle" : "", "parse-names" : false, "suffix" : "" }, { "dropping-particle" : "", "family" : "Brussel", "given" : "Leen", "non-dropping-particle" : "Van", "parse-names" : false, "suffix" : "" }, { "dropping-particle" : "", "family" : "Eysel", "given" : "Ulf T.", "non-dropping-particle" : "", "parse-names" : false, "suffix" : "" }, { "dropping-particle" : "", "family" : "Nys", "given" : "Julie", "non-dropping-particle" : "", "parse-names" : false, "suffix" : "" }, { "dropping-particle" : "", "family" : "Arckens", "given" : "Lutgarde", "non-dropping-particle" : "", "parse-names" : false, "suffix" : "" } ], "container-title" : "European Journal of Neuroscience", "id" : "ITEM-6", "issued" : { "date-parts" : [ [ "2015" ] ] }, "page" : "n/a-n/a", "title" : "Retinal lesions induce fast intrinsic cortical plasticity in adult mouse visual system", "type" : "article-journal" }, "uris" : [ "http://www.mendeley.com/documents/?uuid=d17facdd-8c7e-4705-8150-65fc5e53d826" ] } ], "mendeley" : { "formattedCitation" : "(Van der Gucht et al. 2007; Van Brussel et al. 2009; Van Brussel et al. 2011; Nys et al. 2014; Smolders et al. 2015; Nys et al. 2015)", "plainTextFormattedCitation" : "(Van der Gucht et al. 2007; Van Brussel et al. 2009; Van Brussel et al. 2011; Nys et al. 2014; Smolders et al. 2015; Nys et al. 2015)", "previouslyFormattedCitation" : "(Van der Gucht et al. 2007; Van Brussel et al. 2009; Van Brussel et al. 2011; Nys et al. 2014; Smolders et al. 2015; Nys et al. 2015)" }, "properties" : { "noteIndex" : 0 }, "schema" : "https://github.com/citation-style-language/schema/raw/master/csl-citation.json" }</w:instrText>
+      </w:r>
+      <w:r>
+        <w:rPr>
+          <w:lang w:val="en-US"/>
+        </w:rPr>
+        <w:fldChar w:fldCharType="separate"/>
+      </w:r>
+      <w:r>
+        <w:rPr>
+          <w:noProof/>
+          <w:lang w:val="en-US"/>
+        </w:rPr>
+        <w:t>(Van der Gucht et al. 2007; Van Brussel et al. 2009; Van Brussel et al. 2011; Nys et al. 2014; Smolders et al. 2015; Nys et al. 2015)</w:t>
+      </w:r>
+      <w:r>
+        <w:rPr>
+          <w:lang w:val="en-US"/>
+        </w:rPr>
+        <w:fldChar w:fldCharType="end"/>
+      </w:r>
+      <w:r>
+        <w:rPr>
+          <w:lang w:val="en-US"/>
+        </w:rPr>
+        <w:t xml:space="preserve"> and c</w:t>
+      </w:r>
+      <w:r>
+        <w:rPr>
+          <w:lang w:val="en-US"/>
+        </w:rPr>
+        <w:t xml:space="preserve">omparisons were made with the stereotaxic mouse brain atlas (Franklin &amp; Paxinos, </w:t>
+      </w:r>
       <w:r>
         <w:rPr>
           <w:highlight w:val="yellow"/>
           <w:lang w:val="en-US"/>
         </w:rPr>
-        <w:t xml:space="preserve"> areas (RM)</w:t>
+        <w:t>2008</w:t>
+      </w:r>
+      <w:r>
+        <w:rPr>
+          <w:lang w:val="en-US"/>
+        </w:rPr>
+        <w:t>).</w:t>
       </w:r>
       <w:r>
         <w:rPr>
@@ -2149,88 +1456,6 @@
         <w:rPr>
           <w:lang w:val="en-US"/>
         </w:rPr>
-        <w:t xml:space="preserve">as described in detail previously </w:t>
-      </w:r>
-      <w:r>
-        <w:rPr>
-          <w:lang w:val="en-US"/>
-        </w:rPr>
-        <w:fldChar w:fldCharType="begin" w:fldLock="1"/>
-      </w:r>
-      <w:r>
-        <w:rPr>
-          <w:lang w:val="en-US"/>
-        </w:rPr>
-        <w:instrText>ADDIN CSL_CITATION { "citationItems" : [ { "id" : "ITEM-1", "itemData" : { "DOI" : "10.1093/cercor/bhm012", "ISSN" : "1047-3211", "author" : [ { "dropping-particle" : "", "family" : "Gucht", "given" : "E.", "non-dropping-particle" : "Van der", "parse-names" : false, "suffix" : "" }, { "dropping-particle" : "", "family" : "Hof", "given" : "P. R.", "non-dropping-particle" : "", "parse-names" : false, "suffix" : "" }, { "dropping-particle" : "", "family" : "Brussel", "given" : "L.", "non-dropping-particle" : "Van", "parse-names" : false, "suffix" : "" }, { "dropping-particle" : "", "family" : "Burnat", "given" : "K.", "non-dropping-particle" : "", "parse-names" : false, "suffix" : "" }, { "dropping-particle" : "", "family" : "Arckens", "given" : "L.", "non-dropping-particle" : "", "parse-names" : false, "suffix" : "" } ], "container-title" : "Cerebral Cortex", "id" : "ITEM-1", "issue" : "12", "issued" : { "date-parts" : [ [ "2007" ] ] }, "page" : "2805-2819", "title" : "Neurofilament Protein and Neuronal Activity Markers Define Regional Architectonic Parcellation in the Mouse Visual Cortex", "type" : "article-journal", "volume" : "17" }, "uris" : [ "http://www.mendeley.com/documents/?uuid=f8ff6d3f-d96a-4991-8194-a220023c2554" ] }, { "id" : "ITEM-2", "itemData" : { "DOI" : "10.1002/cne.21994", "ISBN" : "1096-9861 (Electronic)", "ISSN" : "00219967", "PMID" : "19260069", "abstract" : "We investigated the anatomical characteristics of the mouse visual\\nsystem through in situ hybridization for the neuronal activity marker\\nzif268. Our main goal was to delineate the full extent of the cortical\\nregion processing visual information and additionally to identify the\\nmonocularly and binocularly driven subregions therein. We therefore\\nanalyzed the neocortex of monocularly and binocularly enucleated mice\\nversus visually stimulated control mice. These visual manipulations\\nrevealed eye-specific parcellations at the neocortical level. In\\nbinocularly enucleated mice we detected an unambiguous lateral border\\nbetween visually driven and nonvisual cortex based on the clear\\ndeprivation-induced reduction in zif26B expression in the first.\\nHowever, medially a transition zone of intermediate intensity was found\\nbetween primarily visual, that is V1 and multimodal retrosplenial\\ncortex. Also in monocularly enucleated mice, the visual cortex\\ncontralateral to the deprived eye clearly displayed distinct regions of\\nlower signal than the ipsilateral cortex. Yet interspersed between these\\nregions of basal activity we could clearly identify a zone of high\\nactivity spanning the V1-V2L border. A second zone of higher activity\\nwas noticeable near the medial border of visual cortex. Comparison with\\nbinocularly enucleated mice indicates the presence of both binocular\\ninput as well as nonvisual input in this medial cortical region and thus\\nconfirms the transitional nature of the recently described rostromedial\\nareas. J. Comp. Neurol. 514:107-116, 2009. (c) 2009 Wiley-Liss, Inc.", "author" : [ { "dropping-particle" : "", "family" : "Brussel", "given" : "Leen", "non-dropping-particle" : "Van", "parse-names" : false, "suffix" : "" }, { "dropping-particle" : "", "family" : "Gerits", "given" : "Annelies", "non-dropping-particle" : "", "parse-names" : false, "suffix" : "" }, { "dropping-particle" : "", "family" : "Arckens", "given" : "Lutgarde", "non-dropping-particle" : "", "parse-names" : false, "suffix" : "" } ], "container-title" : "Journal of Comparative Neurology", "id" : "ITEM-2", "issue" : "1", "issued" : { "date-parts" : [ [ "2009" ] ] }, "page" : "107-116", "title" : "Identification and localization of functional subdivisions in the visual cortex of the adult mouse", "type" : "article-journal", "volume" : "514" }, "uris" : [ "http://www.mendeley.com/documents/?uuid=ef8f6b62-0d60-4473-9b8e-85105706b5d5" ] }, { "id" : "ITEM-3", "itemData" : { "DOI" : "10.1093/cercor/bhq286", "ISSN" : "10473211", "PMID" : "21310780", "abstract" : "The goal of this study was to assess cortical reorganization in the visual system of adult mice in detail. A combination of deprivation of one eye and stimulation of the remaining eye previously led to the identification of input-specific subdivisions in mouse visual cortex. Using this information as a reference map, we established to what extent each of these functional subdivisions take part in cortical reactivation and reorganization upon unilateral enucleation. A recovery experiment revealed a differential laminar and temporal reactivation profile. Initiation of infragranular recovery of molecular activity near the border with nonvisual cortex and simultaneous hyperactivation of this adjacent cortex implied a partial nonvisual contribution to this plasticity. The strong effect of somatosensory deprivation as well as stimulation on infragranular visual cortex activation in long-term enucleated animals support this view. Furthermore, targeted tracer injections in visual cortex of control and enucleated animals revealed preexisting connections between the visual and somatosensory cortices of adult mice as possible mediators. In conclusion, this study supports an important cross-modal component in reorganization of adult mouse visual cortex upon monocular enucleation.", "author" : [ { "dropping-particle" : "", "family" : "Brussel", "given" : "Leen", "non-dropping-particle" : "Van", "parse-names" : false, "suffix" : "" }, { "dropping-particle" : "", "family" : "Gerits", "given" : "Annelies", "non-dropping-particle" : "", "parse-names" : false, "suffix" : "" }, { "dropping-particle" : "", "family" : "Arckens", "given" : "Lutgarde", "non-dropping-particle" : "", "parse-names" : false, "suffix" : "" } ], "container-title" : "Cerebral Cortex", "id" : "ITEM-3", "issue" : "9", "issued" : { "date-parts" : [ [ "2011" ] ] }, "page" : "2133-2146", "title" : "Evidence for cross-modal plasticity in adult mouse visual cortex following monocular enucleation", "type" : "article-journal", "volume" : "21" }, "uris" : [ "http://www.mendeley.com/documents/?uuid=7bb92aec-ee47-4026-8fc3-7532e5bab94a" ] }, { "id" : "ITEM-4", "itemData" : { "DOI" : "10.1002/cne.23455", "ISBN" : "1096-9861 (Electronic)\\r0021-9967 (Linking)", "ISSN" : "1096-9861", "PMID" : "24037705", "abstract" : "Monocular enucleation (ME) drastically affects the contralateral visual cortex, where plasticity phenomena drive specific adaptations to compensate for the unilateral loss of vision. In adult mice, complete reactivation of deprived visual cortex involves an early visually driven recovery followed by multimodal plasticity 3 to 7 weeks post ME (Van Brussel et al. [2011] Cereb. Cortex 21:2133-2146). Here, we specifically investigated the age dependence of the onset and the exact timing of both ME-induced reactivation processes by comparing cortical activity patterns of mice enucleated at postnatal day (P) 45, 90, or 120. A swifter open-eye potentiated reactivation characterized the binocular visual cortex of P45 mice. Nevertheless, even after 7 weeks, the reactivation remained incomplete, especially in the monocular cortex medial to V1. In comparison with P45, emergent cross-modal participation was demonstrated in P90 animals, although robust reactivation similar to enucleated adults (P120) was not achieved yet. Concomitantly, at 7 weeks post ME, somatosensory and auditory cortex shifted from a hypoactive state in P45 to hyperactivity in P120. Thus, we provide evidence for a presensitive period in which gradual recruitment of cross-modal recovery upon long-term ME coincides with the transition from adolescence to adulthood in mice.", "author" : [ { "dropping-particle" : "", "family" : "Nys", "given" : "Julie", "non-dropping-particle" : "", "parse-names" : false, "suffix" : "" }, { "dropping-particle" : "", "family" : "Aerts", "given" : "Jeroen", "non-dropping-particle" : "", "parse-names" : false, "suffix" : "" }, { "dropping-particle" : "", "family" : "Ytebrouck", "given" : "Ellen", "non-dropping-particle" : "", "parse-names" : false, "suffix" : "" }, { "dropping-particle" : "", "family" : "Vreysen", "given" : "Samme", "non-dropping-particle" : "", "parse-names" : false, "suffix" : "" }, { "dropping-particle" : "", "family" : "Laeremans", "given" : "Annelies", "non-dropping-particle" : "", "parse-names" : false, "suffix" : "" }, { "dropping-particle" : "", "family" : "Arckens", "given" : "Lutgarde", "non-dropping-particle" : "", "parse-names" : false, "suffix" : "" } ], "container-title" : "The Journal of comparative neurology", "id" : "ITEM-4", "issue" : "4", "issued" : { "date-parts" : [ [ "2014" ] ] }, "page" : "950-70", "title" : "The cross-modal aspect of mouse visual cortex plasticity induced by monocular enucleation is age dependent.", "type" : "article-journal", "volume" : "522" }, "uris" : [ "http://www.mendeley.com/documents/?uuid=229724e0-d207-4cca-bfc3-0e65f6940c57" ] }, { "id" : "ITEM-5", "itemData" : { "DOI" : "10.1523/JNEUROSCI.3808-14.2015", "ISSN" : "0270-6474", "PMID" : "26269628", "abstract" : "UNLABELLED: In adult mice, monocular enucleation (ME) results in an immediate deactivation of the contralateral medial monocular visual cortex. An early restricted reactivation by open eye potentiation is followed by a late overt cross-modal reactivation by whiskers (Van Brussel et al., 2011). In adolescence (P45), extensive recovery of cortical activity after ME fails as a result of suppression or functional immaturity of the cross-modal mechanisms (Nys et al., 2014). Here, we show that dark exposure before ME in adulthood also prevents the late cross-modal reactivation component, thereby converting the outcome of long-term ME into a more P45-like response. Because dark exposure affects GABAergic synaptic transmission in binocular V1 and the plastic immunity observed at P45 is reminiscent of the refractory period for inhibitory plasticity reported by Huang et al. (2010), we molecularly examined whether GABAergic inhibition also regulates ME-induced cross-modal plasticity. Comparison of the adaptation of the medial monocular and binocular cortices to long-term ME or dark exposure or a combinatorial deprivation revealed striking differences. In the medial monocular cortex, cortical inhibition via the GABAA receptor \u03b11 subunit restricts cross-modal plasticity in P45 mice but is relaxed in adults to allow the whisker-mediated reactivation. In line, in vivo pharmacological activation of \u03b11 subunit-containing GABAA receptors in adult ME mice specifically reduces the cross-modal aspect of reactivation. Together with region-specific changes in glutamate acid decarboxylase (GAD) and vesicular GABA transporter expression, these findings put intracortical inhibition forward as an important regulator of the age-, experience-, and cortical region-dependent cross-modal response to unilateral visual deprivation.\n\nSIGNIFICANCE STATEMENT: In adult mice, vision loss through one eye instantly reduces neuronal activity in the visual cortex. Strengthening of remaining eye inputs in the binocular cortex is followed by cross-modal adaptations in the monocular cortex, in which whiskers become a dominant nonvisual input source to attain extensive cortical reactivation. We show that the cross-modal component does not occur in adolescence because of increased intracortical inhibition, a phenotype that was mimicked in adult enucleated mice when treated with indiplon, a GABAA receptor \u03b11 agonist. The cross-modal versus unimodal responses of the adult monocular and binocular cortic\u2026", "author" : [ { "dropping-particle" : "", "family" : "Nys", "given" : "J.", "non-dropping-particle" : "", "parse-names" : false, "suffix" : "" }, { "dropping-particle" : "", "family" : "Smolders", "given" : "K.", "non-dropping-particle" : "", "parse-names" : false, "suffix" : "" }, { "dropping-particle" : "", "family" : "Laramee", "given" : "M.-E.", "non-dropping-particle" : "", "parse-names" : false, "suffix" : "" }, { "dropping-particle" : "", "family" : "Hofman", "given" : "I.", "non-dropping-particle" : "", "parse-names" : false, "suffix" : "" }, { "dropping-particle" : "", "family" : "Hu", "given" : "T.-T.", "non-dropping-particle" : "", "parse-names" : false, "suffix" : "" }, { "dropping-particle" : "", "family" : "Arckens", "given" : "L.", "non-dropping-particle" : "", "parse-names" : false, "suffix" : "" } ], "container-title" : "Journal of Neuroscience", "id" : "ITEM-5", "issue" : "32", "issued" : { "date-parts" : [ [ "2015", "8", "12" ] ] }, "page" : "11174-11189", "title" : "Regional Specificity of GABAergic Regulation of Cross-Modal Plasticity in Mouse Visual Cortex after Unilateral Enucleation", "type" : "article-journal", "volume" : "35" }, "uris" : [ "http://www.mendeley.com/documents/?uuid=5fee0457-f15d-45e6-a1e5-66ffc93e2e7a" ] }, { "id" : "ITEM-6", "itemData" : { "DOI" : "10.1111/ejn.13143", "ISSN" : "0953816X", "author" : [ { "dropping-particle" : "", "family" : "Smolders", "given" : "Katrien", "non-dropping-particle" : "", "parse-names" : false, "suffix" : "" }, { "dropping-particle" : "", "family" : "Vreysen", "given" : "Samme", "non-dropping-particle" : "", "parse-names" : false, "suffix" : "" }, { "dropping-particle" : "", "family" : "Laram\u00e9e", "given" : "Marie-Eve", "non-dropping-particle" : "", "parse-names" : false, "suffix" : "" }, { "dropping-particle" : "", "family" : "Cuyvers", "given" : "Annemie", "non-dropping-particle" : "", "parse-names" : false, "suffix" : "" }, { "dropping-particle" : "", "family" : "Hu", "given" : "Tjing-Tjing", "non-dropping-particle" : "", "parse-names" : false, "suffix" : "" }, { "dropping-particle" : "", "family" : "Brussel", "given" : "Leen", "non-dropping-particle" : "Van", "parse-names" : false, "suffix" : "" }, { "dropping-particle" : "", "family" : "Eysel", "given" : "Ulf T.", "non-dropping-particle" : "", "parse-names" : false, "suffix" : "" }, { "dropping-particle" : "", "family" : "Nys", "given" : "Julie", "non-dropping-particle" : "", "parse-names" : false, "suffix" : "" }, { "dropping-particle" : "", "family" : "Arckens", "given" : "Lutgarde", "non-dropping-particle" : "", "parse-names" : false, "suffix" : "" } ], "container-title" : "European Journal of Neuroscience", "id" : "ITEM-6", "issued" : { "date-parts" : [ [ "2015" ] ] }, "page" : "n/a-n/a", "title" : "Retinal lesions induce fast intrinsic cortical plasticity in adult mouse visual system", "type" : "article-journal" }, "uris" : [ "http://www.mendeley.com/documents/?uuid=d17facdd-8c7e-4705-8150-65fc5e53d826" ] } ], "mendeley" : { "formattedCitation" : "(Van der Gucht et al. 2007; Van Brussel et al. 2009; Van Brussel et al. 2011; Nys et al. 2014; Smolders et al. 2015; Nys et al. 2015)", "plainTextFormattedCitation" : "(Van der Gucht et al. 2007; Van Brussel et al. 2009; Van Brussel et al. 2011; Nys et al. 2014; Smolders et al. 2015; Nys et al. 2015)", "previouslyFormattedCitation" : "(Van der Gucht et al. 2007; Van Brussel et al. 2009; Van Brussel et al. 2011; Nys et al. 2014; Smolders et al. 2015; Nys et al. 2015)" }, "properties" : { "noteIndex" : 0 }, "schema" : "https://github.com/citation-style-language/schema/raw/master/csl-citation.json" }</w:instrText>
-      </w:r>
-      <w:r>
-        <w:rPr>
-          <w:lang w:val="en-US"/>
-        </w:rPr>
-        <w:fldChar w:fldCharType="separate"/>
-      </w:r>
-      <w:r>
-        <w:rPr>
-          <w:noProof/>
-          <w:lang w:val="en-US"/>
-        </w:rPr>
-        <w:t>(Van der Gucht et al. 2007; Van Brussel et al. 2009; Van Brussel et al. 2011; Nys et al. 2014; Smolders et al. 2015; Nys et al. 2015)</w:t>
-      </w:r>
-      <w:r>
-        <w:rPr>
-          <w:lang w:val="en-US"/>
-        </w:rPr>
-        <w:fldChar w:fldCharType="end"/>
-      </w:r>
-      <w:r>
-        <w:rPr>
-          <w:lang w:val="en-US"/>
-        </w:rPr>
-        <w:t xml:space="preserve"> and c</w:t>
-      </w:r>
-      <w:r>
-        <w:rPr>
-          <w:lang w:val="en-US"/>
-        </w:rPr>
-        <w:t xml:space="preserve">omparisons were made with the stereotaxic mouse brain atlas (Franklin &amp; </w:t>
-      </w:r>
-      <w:proofErr w:type="spellStart"/>
-      <w:r>
-        <w:rPr>
-          <w:lang w:val="en-US"/>
-        </w:rPr>
-        <w:t>Paxinos</w:t>
-      </w:r>
-      <w:proofErr w:type="spellEnd"/>
-      <w:r>
-        <w:rPr>
-          <w:lang w:val="en-US"/>
-        </w:rPr>
-        <w:t xml:space="preserve">, </w:t>
-      </w:r>
-      <w:r>
-        <w:rPr>
-          <w:highlight w:val="yellow"/>
-          <w:lang w:val="en-US"/>
-        </w:rPr>
-        <w:t>2008</w:t>
-      </w:r>
-      <w:r>
-        <w:rPr>
-          <w:lang w:val="en-US"/>
-        </w:rPr>
-        <w:t>).</w:t>
-      </w:r>
-      <w:r>
-        <w:rPr>
-          <w:lang w:val="en-US"/>
-        </w:rPr>
-        <w:t xml:space="preserve"> </w:t>
-      </w:r>
-      <w:r>
-        <w:rPr>
-          <w:lang w:val="en-US"/>
-        </w:rPr>
         <w:t xml:space="preserve">The border annotations for each section were superimposed onto the </w:t>
       </w:r>
       <w:r>
@@ -2239,19 +1464,11 @@
         </w:rPr>
         <w:t xml:space="preserve">corresponding </w:t>
       </w:r>
-      <w:proofErr w:type="spellStart"/>
-      <w:r>
-        <w:rPr>
-          <w:lang w:val="en-US"/>
-        </w:rPr>
-        <w:t>autoradiographic</w:t>
-      </w:r>
-      <w:proofErr w:type="spellEnd"/>
-      <w:r>
-        <w:rPr>
-          <w:lang w:val="en-US"/>
-        </w:rPr>
-        <w:t xml:space="preserve"> image</w:t>
+      <w:r>
+        <w:rPr>
+          <w:lang w:val="en-US"/>
+        </w:rPr>
+        <w:t>autoradiographic image</w:t>
       </w:r>
       <w:r>
         <w:rPr>
@@ -2401,19 +1618,11 @@
         </w:rPr>
         <w:t xml:space="preserve">corresponding </w:t>
       </w:r>
-      <w:proofErr w:type="spellStart"/>
-      <w:r>
-        <w:rPr>
-          <w:lang w:val="en-US"/>
-        </w:rPr>
-        <w:t>Bregma</w:t>
-      </w:r>
-      <w:proofErr w:type="spellEnd"/>
-      <w:r>
-        <w:rPr>
-          <w:lang w:val="en-US"/>
-        </w:rPr>
-        <w:t xml:space="preserve"> level. Next, </w:t>
+      <w:r>
+        <w:rPr>
+          <w:lang w:val="en-US"/>
+        </w:rPr>
+        <w:t xml:space="preserve">Bregma level. Next, </w:t>
       </w:r>
       <w:r>
         <w:rPr>
@@ -2519,7 +1728,7 @@
                 <w:rFonts w:ascii="Cambria Math" w:hAnsi="Cambria Math"/>
                 <w:lang w:val="en-US"/>
               </w:rPr>
-              <m:t>A</m:t>
+              <m:t>Z</m:t>
             </m:r>
           </m:e>
           <m:sup>
@@ -2599,7 +1808,19 @@
         <w:rPr>
           <w:lang w:val="en-US"/>
         </w:rPr>
-        <w:t xml:space="preserve">different areas within the structure. </w:t>
+        <w:t xml:space="preserve">different </w:t>
+      </w:r>
+      <w:r>
+        <w:rPr>
+          <w:lang w:val="en-US"/>
+        </w:rPr>
+        <w:t>zones</w:t>
+      </w:r>
+      <w:r>
+        <w:rPr>
+          <w:lang w:val="en-US"/>
+        </w:rPr>
+        <w:t xml:space="preserve"> within the structure. </w:t>
       </w:r>
       <w:r>
         <w:rPr>
@@ -2611,21 +1832,7 @@
         <w:rPr>
           <w:lang w:val="en-US"/>
         </w:rPr>
-        <w:t>by projecting the points onto a local regression line based on a weighted orthogonal least squares fit of the points (</w:t>
-      </w:r>
-      <w:proofErr w:type="spellStart"/>
-      <w:r>
-        <w:rPr>
-          <w:lang w:val="en-US"/>
-        </w:rPr>
-        <w:t>test_smooth_contours.m</w:t>
-      </w:r>
-      <w:proofErr w:type="spellEnd"/>
-      <w:r>
-        <w:rPr>
-          <w:lang w:val="en-US"/>
-        </w:rPr>
-        <w:t>, v1.2, 20</w:t>
+        <w:t>by projecting the points onto a local regression line based on a weighted orthogonal least squares fit of the points (test_smooth_contours.m, v1.2, 20</w:t>
       </w:r>
       <w:r>
         <w:rPr>
@@ -2637,49 +1844,7 @@
         <w:rPr>
           <w:lang w:val="en-US"/>
         </w:rPr>
-        <w:t xml:space="preserve">2011, </w:t>
-      </w:r>
-      <w:proofErr w:type="spellStart"/>
-      <w:r>
-        <w:rPr>
-          <w:lang w:val="en-US"/>
-        </w:rPr>
-        <w:t>Tolga</w:t>
-      </w:r>
-      <w:proofErr w:type="spellEnd"/>
-      <w:r>
-        <w:rPr>
-          <w:lang w:val="en-US"/>
-        </w:rPr>
-        <w:t xml:space="preserve"> </w:t>
-      </w:r>
-      <w:proofErr w:type="spellStart"/>
-      <w:r>
-        <w:rPr>
-          <w:lang w:val="en-US"/>
-        </w:rPr>
-        <w:t>Birdal</w:t>
-      </w:r>
-      <w:proofErr w:type="spellEnd"/>
-      <w:r>
-        <w:rPr>
-          <w:lang w:val="en-US"/>
-        </w:rPr>
-        <w:t xml:space="preserve">, </w:t>
-      </w:r>
-      <w:proofErr w:type="spellStart"/>
-      <w:r>
-        <w:rPr>
-          <w:lang w:val="en-US"/>
-        </w:rPr>
-        <w:t>Matlab</w:t>
-      </w:r>
-      <w:proofErr w:type="spellEnd"/>
-      <w:r>
-        <w:rPr>
-          <w:lang w:val="en-US"/>
-        </w:rPr>
-        <w:t xml:space="preserve"> Central </w:t>
+        <w:t xml:space="preserve">2011, Tolga Birdal, Matlab Central </w:t>
       </w:r>
       <w:r>
         <w:rPr>
@@ -2691,21 +1856,7 @@
         <w:rPr>
           <w:lang w:val="en-US"/>
         </w:rPr>
-        <w:t xml:space="preserve">; </w:t>
-      </w:r>
-      <w:proofErr w:type="spellStart"/>
-      <w:r>
-        <w:rPr>
-          <w:lang w:val="en-US"/>
-        </w:rPr>
-        <w:t>wols.m</w:t>
-      </w:r>
-      <w:proofErr w:type="spellEnd"/>
-      <w:r>
-        <w:rPr>
-          <w:lang w:val="en-US"/>
-        </w:rPr>
-        <w:t>, v1.2, 21</w:t>
+        <w:t>; wols.m, v1.2, 21</w:t>
       </w:r>
       <w:r>
         <w:rPr>
@@ -2717,35 +1868,7 @@
         <w:rPr>
           <w:lang w:val="en-US"/>
         </w:rPr>
-        <w:t xml:space="preserve">2011 Andrey </w:t>
-      </w:r>
-      <w:proofErr w:type="spellStart"/>
-      <w:r>
-        <w:rPr>
-          <w:lang w:val="en-US"/>
-        </w:rPr>
-        <w:t>Sokolov</w:t>
-      </w:r>
-      <w:proofErr w:type="spellEnd"/>
-      <w:r>
-        <w:rPr>
-          <w:lang w:val="en-US"/>
-        </w:rPr>
-        <w:t xml:space="preserve">, </w:t>
-      </w:r>
-      <w:proofErr w:type="spellStart"/>
-      <w:r>
-        <w:rPr>
-          <w:lang w:val="en-US"/>
-        </w:rPr>
-        <w:t>Matlab</w:t>
-      </w:r>
-      <w:proofErr w:type="spellEnd"/>
-      <w:r>
-        <w:rPr>
-          <w:lang w:val="en-US"/>
-        </w:rPr>
-        <w:t xml:space="preserve"> Central #</w:t>
+        <w:t>2011 Andrey Sokolov, Matlab Central #</w:t>
       </w:r>
       <w:r>
         <w:rPr>
@@ -3133,16 +2256,32 @@
         <w:rPr>
           <w:lang w:val="en-US"/>
         </w:rPr>
-        <w:t>curve (</w:t>
-      </w:r>
-      <w:proofErr w:type="spellStart"/>
-      <w:r>
-        <w:rPr>
-          <w:lang w:val="en-US"/>
-        </w:rPr>
-        <w:t>interparc.m</w:t>
-      </w:r>
-      <w:proofErr w:type="spellEnd"/>
+        <w:t>curve (interparc.m,</w:t>
+      </w:r>
+      <w:r>
+        <w:rPr>
+          <w:lang w:val="en-US"/>
+        </w:rPr>
+        <w:t xml:space="preserve"> </w:t>
+      </w:r>
+      <w:r>
+        <w:rPr>
+          <w:lang w:val="en-US"/>
+        </w:rPr>
+        <w:t>v1.3</w:t>
+      </w:r>
+      <w:r>
+        <w:rPr>
+          <w:lang w:val="en-US"/>
+        </w:rPr>
+        <w:t xml:space="preserve">, </w:t>
+      </w:r>
+      <w:r>
+        <w:rPr>
+          <w:lang w:val="en-US"/>
+        </w:rPr>
+        <w:t>16 Aug 2012</w:t>
+      </w:r>
       <w:r>
         <w:rPr>
           <w:lang w:val="en-US"/>
@@ -3159,65 +2298,13 @@
         <w:rPr>
           <w:lang w:val="en-US"/>
         </w:rPr>
-        <w:t>v1.3</w:t>
-      </w:r>
-      <w:r>
-        <w:rPr>
-          <w:lang w:val="en-US"/>
-        </w:rPr>
-        <w:t xml:space="preserve">, </w:t>
-      </w:r>
-      <w:r>
-        <w:rPr>
-          <w:lang w:val="en-US"/>
-        </w:rPr>
-        <w:t>16 Aug 2012</w:t>
-      </w:r>
-      <w:r>
-        <w:rPr>
-          <w:lang w:val="en-US"/>
-        </w:rPr>
-        <w:t>,</w:t>
-      </w:r>
-      <w:r>
-        <w:rPr>
-          <w:lang w:val="en-US"/>
-        </w:rPr>
-        <w:t xml:space="preserve"> </w:t>
-      </w:r>
-      <w:r>
-        <w:rPr>
-          <w:lang w:val="en-US"/>
-        </w:rPr>
-        <w:t xml:space="preserve">John </w:t>
-      </w:r>
-      <w:proofErr w:type="spellStart"/>
-      <w:r>
-        <w:rPr>
-          <w:lang w:val="en-US"/>
-        </w:rPr>
-        <w:t>D'Errico</w:t>
-      </w:r>
-      <w:proofErr w:type="spellEnd"/>
-      <w:r>
-        <w:rPr>
-          <w:lang w:val="en-US"/>
-        </w:rPr>
-        <w:t xml:space="preserve">, </w:t>
-      </w:r>
-      <w:proofErr w:type="spellStart"/>
-      <w:r>
-        <w:rPr>
-          <w:lang w:val="en-US"/>
-        </w:rPr>
-        <w:t>Matlab</w:t>
-      </w:r>
-      <w:proofErr w:type="spellEnd"/>
-      <w:r>
-        <w:rPr>
-          <w:lang w:val="en-US"/>
-        </w:rPr>
-        <w:t xml:space="preserve"> Central</w:t>
+        <w:t>John D'Errico</w:t>
+      </w:r>
+      <w:r>
+        <w:rPr>
+          <w:lang w:val="en-US"/>
+        </w:rPr>
+        <w:t>, Matlab Central</w:t>
       </w:r>
       <w:r>
         <w:rPr>
@@ -4703,13 +3790,7 @@
         <w:rPr>
           <w:lang w:val="en-US"/>
         </w:rPr>
-        <w:t xml:space="preserve"> f</w:t>
-      </w:r>
-      <w:r>
-        <w:rPr>
-          <w:lang w:val="en-US"/>
-        </w:rPr>
-        <w:t>rom all registered slices within a project</w:t>
+        <w:t xml:space="preserve"> from all registered slices within a project</w:t>
       </w:r>
       <w:r>
         <w:rPr>
@@ -5095,7 +4176,7 @@
                 <w:rFonts w:ascii="Cambria Math" w:hAnsi="Cambria Math"/>
                 <w:lang w:val="en-US"/>
               </w:rPr>
-              <m:t>A</m:t>
+              <m:t>Z</m:t>
             </m:r>
           </m:e>
           <m:sup>
@@ -5227,7 +4308,7 @@
                 <w:rFonts w:ascii="Cambria Math" w:hAnsi="Cambria Math"/>
                 <w:lang w:val="en-US"/>
               </w:rPr>
-              <m:t>A</m:t>
+              <m:t>Z</m:t>
             </m:r>
           </m:e>
           <m:sup>
@@ -5267,17 +4348,15 @@
           <w:rFonts w:eastAsiaTheme="minorEastAsia"/>
           <w:lang w:val="en-US"/>
         </w:rPr>
-        <w:t xml:space="preserve"> interpolation (</w:t>
-      </w:r>
-      <w:proofErr w:type="spellStart"/>
-      <w:r>
-        <w:rPr>
-          <w:rFonts w:eastAsiaTheme="minorEastAsia"/>
-          <w:lang w:val="en-US"/>
-        </w:rPr>
-        <w:t>inpaint_nans.m</w:t>
-      </w:r>
-      <w:proofErr w:type="spellEnd"/>
+        <w:t xml:space="preserve"> interpolation (inpaint_nans.m, </w:t>
+      </w:r>
+      <w:r>
+        <w:rPr>
+          <w:rFonts w:eastAsiaTheme="minorEastAsia"/>
+          <w:lang w:val="en-US"/>
+        </w:rPr>
+        <w:t>v1.1</w:t>
+      </w:r>
       <w:r>
         <w:rPr>
           <w:rFonts w:eastAsiaTheme="minorEastAsia"/>
@@ -5290,7 +4369,7 @@
           <w:rFonts w:eastAsiaTheme="minorEastAsia"/>
           <w:lang w:val="en-US"/>
         </w:rPr>
-        <w:t>v1.1</w:t>
+        <w:t>13 Aug 2012</w:t>
       </w:r>
       <w:r>
         <w:rPr>
@@ -5301,51 +4380,15 @@
       </w:r>
       <w:r>
         <w:rPr>
-          <w:rFonts w:eastAsiaTheme="minorEastAsia"/>
-          <w:lang w:val="en-US"/>
-        </w:rPr>
-        <w:t>13 Aug 2012</w:t>
-      </w:r>
-      <w:r>
-        <w:rPr>
-          <w:rFonts w:eastAsiaTheme="minorEastAsia"/>
-          <w:lang w:val="en-US"/>
-        </w:rPr>
-        <w:t xml:space="preserve">, </w:t>
-      </w:r>
-      <w:r>
-        <w:rPr>
-          <w:lang w:val="en-US"/>
-        </w:rPr>
-        <w:t xml:space="preserve">John </w:t>
-      </w:r>
-      <w:proofErr w:type="spellStart"/>
-      <w:r>
-        <w:rPr>
-          <w:lang w:val="en-US"/>
-        </w:rPr>
-        <w:t>D'Errico</w:t>
-      </w:r>
-      <w:proofErr w:type="spellEnd"/>
-      <w:r>
-        <w:rPr>
-          <w:lang w:val="en-US"/>
-        </w:rPr>
-        <w:t xml:space="preserve">, </w:t>
-      </w:r>
-      <w:proofErr w:type="spellStart"/>
-      <w:r>
-        <w:rPr>
-          <w:lang w:val="en-US"/>
-        </w:rPr>
-        <w:t>Matlab</w:t>
-      </w:r>
-      <w:proofErr w:type="spellEnd"/>
-      <w:r>
-        <w:rPr>
-          <w:lang w:val="en-US"/>
-        </w:rPr>
-        <w:t xml:space="preserve"> Central</w:t>
+          <w:lang w:val="en-US"/>
+        </w:rPr>
+        <w:t>John D'Errico</w:t>
+      </w:r>
+      <w:r>
+        <w:rPr>
+          <w:lang w:val="en-US"/>
+        </w:rPr>
+        <w:t>, Matlab Central</w:t>
       </w:r>
       <w:r>
         <w:rPr>
@@ -5497,7 +4540,7 @@
                 <w:rFonts w:ascii="Cambria Math" w:hAnsi="Cambria Math"/>
                 <w:lang w:val="en-US"/>
               </w:rPr>
-              <m:t>A</m:t>
+              <m:t>Z</m:t>
             </m:r>
           </m:e>
           <m:sup>
@@ -5537,23 +4580,7 @@
           <w:rFonts w:eastAsiaTheme="minorEastAsia"/>
           <w:lang w:val="en-US"/>
         </w:rPr>
-        <w:t xml:space="preserve"> The resolution of the anterior-posterior axis is defined by the list of unique </w:t>
-      </w:r>
-      <w:proofErr w:type="spellStart"/>
-      <w:r>
-        <w:rPr>
-          <w:rFonts w:eastAsiaTheme="minorEastAsia"/>
-          <w:lang w:val="en-US"/>
-        </w:rPr>
-        <w:t>Bregma</w:t>
-      </w:r>
-      <w:proofErr w:type="spellEnd"/>
-      <w:r>
-        <w:rPr>
-          <w:rFonts w:eastAsiaTheme="minorEastAsia"/>
-          <w:lang w:val="en-US"/>
-        </w:rPr>
-        <w:t xml:space="preserve"> levels present in the project across all animals.</w:t>
+        <w:t xml:space="preserve"> The resolution of the anterior-posterior axis is defined by the list of unique Bregma levels present in the project across all animals.</w:t>
       </w:r>
     </w:p>
     <w:p>
@@ -5637,7 +4664,7 @@
                 <w:rFonts w:ascii="Cambria Math" w:hAnsi="Cambria Math"/>
                 <w:lang w:val="en-US"/>
               </w:rPr>
-              <m:t>A</m:t>
+              <m:t>Z</m:t>
             </m:r>
           </m:e>
           <m:sup>
@@ -5765,7 +4792,23 @@
           <w:rFonts w:eastAsiaTheme="minorEastAsia"/>
           <w:lang w:val="en-US"/>
         </w:rPr>
-        <w:t>Pseudo T-test statistics</w:t>
+        <w:t xml:space="preserve">Pseudo </w:t>
+      </w:r>
+      <m:oMath>
+        <m:r>
+          <w:rPr>
+            <w:rFonts w:ascii="Cambria Math" w:eastAsiaTheme="minorEastAsia" w:hAnsi="Cambria Math"/>
+            <w:lang w:val="en-US"/>
+          </w:rPr>
+          <m:t>t</m:t>
+        </m:r>
+      </m:oMath>
+      <w:r>
+        <w:rPr>
+          <w:rFonts w:eastAsiaTheme="minorEastAsia"/>
+          <w:lang w:val="en-US"/>
+        </w:rPr>
+        <w:t xml:space="preserve"> statistics</w:t>
       </w:r>
     </w:p>
     <w:p>
@@ -5878,75 +4921,606 @@
     <w:p>
       <w:pPr>
         <w:rPr>
-          <w:lang w:val="en-US"/>
-        </w:rPr>
-      </w:pPr>
-      <w:bookmarkStart w:id="3" w:name="_GoBack"/>
-      <w:bookmarkEnd w:id="3"/>
+          <w:rFonts w:eastAsiaTheme="minorEastAsia"/>
+        </w:rPr>
+      </w:pPr>
+      <w:r>
+        <w:rPr>
+          <w:lang w:val="en-US"/>
+        </w:rPr>
+        <w:t xml:space="preserve">The principle behind this pseudo </w:t>
+      </w:r>
+      <m:oMath>
+        <m:r>
+          <w:rPr>
+            <w:rFonts w:ascii="Cambria Math" w:hAnsi="Cambria Math"/>
+            <w:lang w:val="en-US"/>
+          </w:rPr>
+          <m:t>t</m:t>
+        </m:r>
+      </m:oMath>
+      <w:r>
+        <w:rPr>
+          <w:lang w:val="en-US"/>
+        </w:rPr>
+        <w:t xml:space="preserve"> statistics is based upon a randomization and permutation test approach. </w:t>
+      </w:r>
+      <w:r>
+        <w:rPr>
+          <w:lang w:val="en-US"/>
+        </w:rPr>
+        <w:t>W</w:t>
+      </w:r>
+      <w:r>
+        <w:rPr>
+          <w:lang w:val="en-US"/>
+        </w:rPr>
+        <w:t xml:space="preserve">e </w:t>
+      </w:r>
+      <w:r>
+        <w:rPr>
+          <w:lang w:val="en-US"/>
+        </w:rPr>
+        <w:t>labeled</w:t>
+      </w:r>
+      <w:r>
+        <w:rPr>
+          <w:lang w:val="en-US"/>
+        </w:rPr>
+        <w:t xml:space="preserve"> </w:t>
+      </w:r>
+      <w:r>
+        <w:rPr>
+          <w:lang w:val="en-US"/>
+        </w:rPr>
+        <w:t xml:space="preserve">a (different) number </w:t>
+      </w:r>
+      <m:oMath>
+        <m:sSub>
+          <m:sSubPr>
+            <m:ctrlPr>
+              <w:rPr>
+                <w:rFonts w:ascii="Cambria Math" w:hAnsi="Cambria Math"/>
+                <w:i/>
+                <w:lang w:val="en-US"/>
+              </w:rPr>
+            </m:ctrlPr>
+          </m:sSubPr>
+          <m:e>
+            <m:r>
+              <w:rPr>
+                <w:rFonts w:ascii="Cambria Math" w:hAnsi="Cambria Math"/>
+                <w:lang w:val="en-US"/>
+              </w:rPr>
+              <m:t>N</m:t>
+            </m:r>
+          </m:e>
+          <m:sub>
+            <m:r>
+              <w:rPr>
+                <w:rFonts w:ascii="Cambria Math" w:hAnsi="Cambria Math"/>
+                <w:lang w:val="en-US"/>
+              </w:rPr>
+              <m:t>A</m:t>
+            </m:r>
+          </m:sub>
+        </m:sSub>
+      </m:oMath>
+      <w:r>
+        <w:rPr>
+          <w:lang w:val="en-US"/>
+        </w:rPr>
+        <w:t xml:space="preserve"> and </w:t>
+      </w:r>
+      <m:oMath>
+        <m:sSub>
+          <m:sSubPr>
+            <m:ctrlPr>
+              <w:rPr>
+                <w:rFonts w:ascii="Cambria Math" w:hAnsi="Cambria Math"/>
+                <w:i/>
+                <w:lang w:val="en-US"/>
+              </w:rPr>
+            </m:ctrlPr>
+          </m:sSubPr>
+          <m:e>
+            <m:r>
+              <w:rPr>
+                <w:rFonts w:ascii="Cambria Math" w:hAnsi="Cambria Math"/>
+                <w:lang w:val="en-US"/>
+              </w:rPr>
+              <m:t>N</m:t>
+            </m:r>
+          </m:e>
+          <m:sub>
+            <m:r>
+              <w:rPr>
+                <w:rFonts w:ascii="Cambria Math" w:hAnsi="Cambria Math"/>
+                <w:lang w:val="en-US"/>
+              </w:rPr>
+              <m:t>B</m:t>
+            </m:r>
+          </m:sub>
+        </m:sSub>
+      </m:oMath>
+      <w:r>
+        <w:rPr>
+          <w:lang w:val="en-US"/>
+        </w:rPr>
+        <w:t xml:space="preserve"> </w:t>
+      </w:r>
+      <w:r>
+        <w:rPr>
+          <w:lang w:val="en-US"/>
+        </w:rPr>
+        <w:t xml:space="preserve">of animals </w:t>
+      </w:r>
+      <w:r>
+        <w:rPr>
+          <w:lang w:val="en-US"/>
+        </w:rPr>
+        <w:t xml:space="preserve">to be part of condition </w:t>
+      </w:r>
+      <m:oMath>
+        <m:r>
+          <w:rPr>
+            <w:rFonts w:ascii="Cambria Math" w:hAnsi="Cambria Math"/>
+            <w:lang w:val="en-US"/>
+          </w:rPr>
+          <m:t>A</m:t>
+        </m:r>
+      </m:oMath>
+      <w:r>
+        <w:rPr>
+          <w:lang w:val="en-US"/>
+        </w:rPr>
+        <w:t xml:space="preserve"> or condition </w:t>
+      </w:r>
+      <m:oMath>
+        <m:r>
+          <w:rPr>
+            <w:rFonts w:ascii="Cambria Math" w:hAnsi="Cambria Math"/>
+            <w:lang w:val="en-US"/>
+          </w:rPr>
+          <m:t>B</m:t>
+        </m:r>
+      </m:oMath>
+      <w:r>
+        <w:rPr>
+          <w:rFonts w:eastAsiaTheme="minorEastAsia"/>
+          <w:lang w:val="en-US"/>
+        </w:rPr>
+        <w:t xml:space="preserve"> and built a statistic image based on those labels. W</w:t>
+      </w:r>
+      <w:r>
+        <w:rPr>
+          <w:lang w:val="en-US"/>
+        </w:rPr>
+        <w:t xml:space="preserve">e can assume that if </w:t>
+      </w:r>
+      <w:r>
+        <w:rPr>
+          <w:lang w:val="en-US"/>
+        </w:rPr>
+        <w:t xml:space="preserve">condition </w:t>
+      </w:r>
+      <m:oMath>
+        <m:r>
+          <w:rPr>
+            <w:rFonts w:ascii="Cambria Math" w:hAnsi="Cambria Math"/>
+            <w:lang w:val="en-US"/>
+          </w:rPr>
+          <m:t>A</m:t>
+        </m:r>
+      </m:oMath>
+      <w:r>
+        <w:rPr>
+          <w:lang w:val="en-US"/>
+        </w:rPr>
+        <w:t xml:space="preserve"> is </w:t>
+      </w:r>
+      <w:r>
+        <w:rPr>
+          <w:lang w:val="en-US"/>
+        </w:rPr>
+        <w:lastRenderedPageBreak/>
+        <w:t xml:space="preserve">truly not different from </w:t>
+      </w:r>
+      <w:r>
+        <w:rPr>
+          <w:lang w:val="en-US"/>
+        </w:rPr>
+        <w:t xml:space="preserve">condition </w:t>
+      </w:r>
+      <m:oMath>
+        <m:r>
+          <w:rPr>
+            <w:rFonts w:ascii="Cambria Math" w:hAnsi="Cambria Math"/>
+            <w:lang w:val="en-US"/>
+          </w:rPr>
+          <m:t>B</m:t>
+        </m:r>
+      </m:oMath>
+      <w:r>
+        <w:rPr>
+          <w:lang w:val="en-US"/>
+        </w:rPr>
+        <w:t xml:space="preserve"> th</w:t>
+      </w:r>
+      <w:r>
+        <w:rPr>
+          <w:lang w:val="en-US"/>
+        </w:rPr>
+        <w:t>is</w:t>
+      </w:r>
+      <w:r>
+        <w:rPr>
+          <w:lang w:val="en-US"/>
+        </w:rPr>
+        <w:t xml:space="preserve"> labeling </w:t>
+      </w:r>
+      <w:r>
+        <w:rPr>
+          <w:lang w:val="en-US"/>
+        </w:rPr>
+        <w:t>is artificial, hence</w:t>
+      </w:r>
+      <w:r>
+        <w:rPr>
+          <w:lang w:val="en-US"/>
+        </w:rPr>
+        <w:t xml:space="preserve"> </w:t>
+      </w:r>
+      <w:r>
+        <w:rPr>
+          <w:lang w:val="en-US"/>
+        </w:rPr>
+        <w:t>any</w:t>
+      </w:r>
+      <w:r>
+        <w:rPr>
+          <w:lang w:val="en-US"/>
+        </w:rPr>
+        <w:t xml:space="preserve"> other </w:t>
+      </w:r>
+      <w:r>
+        <w:rPr>
+          <w:lang w:val="en-US"/>
+        </w:rPr>
+        <w:t>combination of labeling the animals into the two conditions would lead to an equally plausible statistic image. In this way, we create the null hypothesis</w:t>
+      </w:r>
+      <w:r>
+        <w:rPr>
+          <w:lang w:val="en-US"/>
+        </w:rPr>
+        <w:t xml:space="preserve"> </w:t>
+      </w:r>
+      <m:oMath>
+        <m:sSubSup>
+          <m:sSubSupPr>
+            <m:ctrlPr>
+              <w:rPr>
+                <w:rFonts w:ascii="Cambria Math" w:hAnsi="Cambria Math"/>
+                <w:i/>
+                <w:lang w:val="en-US"/>
+              </w:rPr>
+            </m:ctrlPr>
+          </m:sSubSupPr>
+          <m:e>
+            <m:r>
+              <w:rPr>
+                <w:rFonts w:ascii="Cambria Math" w:hAnsi="Cambria Math"/>
+                <w:lang w:val="en-US"/>
+              </w:rPr>
+              <m:t>H</m:t>
+            </m:r>
+          </m:e>
+          <m:sub>
+            <m:r>
+              <w:rPr>
+                <w:rFonts w:ascii="Cambria Math" w:hAnsi="Cambria Math"/>
+                <w:lang w:val="en-US"/>
+              </w:rPr>
+              <m:t>0</m:t>
+            </m:r>
+          </m:sub>
+          <m:sup>
+            <m:r>
+              <w:rPr>
+                <w:rFonts w:ascii="Cambria Math" w:hAnsi="Cambria Math"/>
+                <w:lang w:val="en-US"/>
+              </w:rPr>
+              <m:t>i</m:t>
+            </m:r>
+          </m:sup>
+        </m:sSubSup>
+      </m:oMath>
+      <w:r>
+        <w:rPr>
+          <w:rFonts w:eastAsiaTheme="minorEastAsia"/>
+          <w:lang w:val="en-US"/>
+        </w:rPr>
+        <w:t xml:space="preserve"> </w:t>
+      </w:r>
+      <w:r>
+        <w:rPr>
+          <w:rFonts w:eastAsiaTheme="minorEastAsia"/>
+          <w:lang w:val="en-US"/>
+        </w:rPr>
+        <w:t>stating that</w:t>
+      </w:r>
+      <w:r>
+        <w:rPr>
+          <w:rFonts w:eastAsiaTheme="minorEastAsia"/>
+          <w:lang w:val="en-US"/>
+        </w:rPr>
+        <w:t xml:space="preserve"> the labeling is arbitrary </w:t>
+      </w:r>
+      <w:r>
+        <w:rPr>
+          <w:lang w:val="en-US"/>
+        </w:rPr>
+        <w:t xml:space="preserve">for every pixel </w:t>
+      </w:r>
+      <m:oMath>
+        <m:r>
+          <w:rPr>
+            <w:rFonts w:ascii="Cambria Math" w:hAnsi="Cambria Math"/>
+            <w:lang w:val="en-US"/>
+          </w:rPr>
+          <m:t>i=(x,y)</m:t>
+        </m:r>
+      </m:oMath>
+      <w:r>
+        <w:rPr>
+          <w:rFonts w:eastAsiaTheme="minorEastAsia"/>
+          <w:lang w:val="en-US"/>
+        </w:rPr>
+        <w:t>, meaning that the observed statistical image originated from a random labeling of the animals</w:t>
+      </w:r>
+      <w:r>
+        <w:rPr>
+          <w:rFonts w:eastAsiaTheme="minorEastAsia"/>
+          <w:lang w:val="en-US"/>
+        </w:rPr>
+        <w:t xml:space="preserve"> to condition </w:t>
+      </w:r>
+      <m:oMath>
+        <m:r>
+          <w:rPr>
+            <w:rFonts w:ascii="Cambria Math" w:eastAsiaTheme="minorEastAsia" w:hAnsi="Cambria Math"/>
+            <w:lang w:val="en-US"/>
+          </w:rPr>
+          <m:t>A</m:t>
+        </m:r>
+      </m:oMath>
+      <w:r>
+        <w:rPr>
+          <w:rFonts w:eastAsiaTheme="minorEastAsia"/>
+          <w:lang w:val="en-US"/>
+        </w:rPr>
+        <w:t xml:space="preserve"> or </w:t>
+      </w:r>
+      <m:oMath>
+        <m:r>
+          <w:rPr>
+            <w:rFonts w:ascii="Cambria Math" w:eastAsiaTheme="minorEastAsia" w:hAnsi="Cambria Math"/>
+            <w:lang w:val="en-US"/>
+          </w:rPr>
+          <m:t>B</m:t>
+        </m:r>
+      </m:oMath>
+      <w:r>
+        <w:rPr>
+          <w:rFonts w:eastAsiaTheme="minorEastAsia"/>
+          <w:lang w:val="en-US"/>
+        </w:rPr>
+        <w:t xml:space="preserve">. </w:t>
+      </w:r>
+      <w:r>
+        <w:rPr>
+          <w:rFonts w:eastAsiaTheme="minorEastAsia"/>
+          <w:lang w:val="en-US"/>
+        </w:rPr>
+        <w:t xml:space="preserve">We compute </w:t>
+      </w:r>
+      <w:r>
+        <w:rPr>
+          <w:rFonts w:eastAsiaTheme="minorEastAsia"/>
+          <w:lang w:val="en-US"/>
+        </w:rPr>
+        <w:t>for each possible statistic image</w:t>
+      </w:r>
+      <w:r>
+        <w:rPr>
+          <w:rFonts w:eastAsiaTheme="minorEastAsia"/>
+          <w:lang w:val="en-US"/>
+        </w:rPr>
+        <w:t xml:space="preserve"> </w:t>
+      </w:r>
+      <w:r>
+        <w:rPr>
+          <w:rFonts w:eastAsiaTheme="minorEastAsia"/>
+          <w:lang w:val="en-US"/>
+        </w:rPr>
+        <w:t>one</w:t>
+      </w:r>
+      <w:r>
+        <w:rPr>
+          <w:rFonts w:eastAsiaTheme="minorEastAsia"/>
+          <w:lang w:val="en-US"/>
+        </w:rPr>
+        <w:t xml:space="preserve"> single statistic being the minimum </w:t>
+      </w:r>
+      <w:r>
+        <w:rPr>
+          <w:rFonts w:eastAsiaTheme="minorEastAsia"/>
+          <w:lang w:val="en-US"/>
+        </w:rPr>
+        <w:t xml:space="preserve">value </w:t>
+      </w:r>
+      <w:r>
+        <w:rPr>
+          <w:rFonts w:eastAsiaTheme="minorEastAsia"/>
+          <w:lang w:val="en-US"/>
+        </w:rPr>
+        <w:t>across all pixels (one tailed decrease), the maximum</w:t>
+      </w:r>
+      <w:r>
+        <w:rPr>
+          <w:rFonts w:eastAsiaTheme="minorEastAsia"/>
+          <w:lang w:val="en-US"/>
+        </w:rPr>
+        <w:t xml:space="preserve"> value</w:t>
+      </w:r>
+      <w:r>
+        <w:rPr>
+          <w:rFonts w:eastAsiaTheme="minorEastAsia"/>
+          <w:lang w:val="en-US"/>
+        </w:rPr>
+        <w:t xml:space="preserve"> across all pixels (one tailed increase) or the maximum of the absolute values of all pixels (two tailed difference).</w:t>
+      </w:r>
+      <w:r>
+        <w:rPr>
+          <w:rFonts w:eastAsiaTheme="minorEastAsia"/>
+          <w:lang w:val="en-US"/>
+        </w:rPr>
+        <w:t xml:space="preserve"> The probability of observing a statistic more extreme than a given value is simply the proportion of statistic images with a statistic exceeding that value, allowing us to compute p values</w:t>
+      </w:r>
+      <w:r>
+        <w:rPr>
+          <w:rFonts w:eastAsiaTheme="minorEastAsia"/>
+          <w:lang w:val="en-US"/>
+        </w:rPr>
+        <w:t>.</w:t>
+      </w:r>
+      <w:r>
+        <w:rPr>
+          <w:rFonts w:eastAsiaTheme="minorEastAsia"/>
+          <w:lang w:val="en-US"/>
+        </w:rPr>
+        <w:t xml:space="preserve"> Assuming significance level </w:t>
+      </w:r>
+      <m:oMath>
+        <m:r>
+          <w:rPr>
+            <w:rFonts w:ascii="Cambria Math" w:eastAsiaTheme="minorEastAsia" w:hAnsi="Cambria Math"/>
+            <w:lang w:val="en-US"/>
+          </w:rPr>
+          <m:t>α=</m:t>
+        </m:r>
+        <m:r>
+          <w:rPr>
+            <w:rFonts w:ascii="Cambria Math" w:eastAsiaTheme="minorEastAsia" w:hAnsi="Cambria Math"/>
+          </w:rPr>
+          <m:t>0.05</m:t>
+        </m:r>
+      </m:oMath>
+      <w:r>
+        <w:rPr>
+          <w:rFonts w:eastAsiaTheme="minorEastAsia"/>
+        </w:rPr>
+        <w:t xml:space="preserve"> and having </w:t>
+      </w:r>
+      <m:oMath>
+        <m:r>
+          <w:rPr>
+            <w:rFonts w:ascii="Cambria Math" w:eastAsiaTheme="minorEastAsia" w:hAnsi="Cambria Math"/>
+          </w:rPr>
+          <m:t>N=</m:t>
+        </m:r>
+        <m:sPre>
+          <m:sPrePr>
+            <m:ctrlPr>
+              <w:rPr>
+                <w:rFonts w:ascii="Cambria Math" w:eastAsiaTheme="minorEastAsia" w:hAnsi="Cambria Math"/>
+                <w:i/>
+              </w:rPr>
+            </m:ctrlPr>
+          </m:sPrePr>
+          <m:sub>
+            <m:sSub>
+              <m:sSubPr>
+                <m:ctrlPr>
+                  <w:rPr>
+                    <w:rFonts w:ascii="Cambria Math" w:eastAsiaTheme="minorEastAsia" w:hAnsi="Cambria Math"/>
+                    <w:i/>
+                  </w:rPr>
+                </m:ctrlPr>
+              </m:sSubPr>
+              <m:e>
+                <m:r>
+                  <w:rPr>
+                    <w:rFonts w:ascii="Cambria Math" w:eastAsiaTheme="minorEastAsia" w:hAnsi="Cambria Math"/>
+                  </w:rPr>
+                  <m:t>n</m:t>
+                </m:r>
+              </m:e>
+              <m:sub>
+                <m:r>
+                  <w:rPr>
+                    <w:rFonts w:ascii="Cambria Math" w:eastAsiaTheme="minorEastAsia" w:hAnsi="Cambria Math"/>
+                  </w:rPr>
+                  <m:t>A</m:t>
+                </m:r>
+                <w:bookmarkStart w:id="3" w:name="_GoBack"/>
+                <w:bookmarkEnd w:id="3"/>
+              </m:sub>
+            </m:sSub>
+          </m:sub>
+          <m:sup/>
+          <m:e>
+            <m:r>
+              <w:rPr>
+                <w:rFonts w:ascii="Cambria Math" w:eastAsiaTheme="minorEastAsia" w:hAnsi="Cambria Math"/>
+              </w:rPr>
+              <m:t>C</m:t>
+            </m:r>
+          </m:e>
+        </m:sPre>
+      </m:oMath>
     </w:p>
     <w:p>
       <w:pPr>
         <w:rPr>
-          <w:rFonts w:eastAsiaTheme="minorEastAsia"/>
           <w:lang w:val="en-US"/>
         </w:rPr>
       </w:pPr>
     </w:p>
     <w:p>
       <w:pPr>
-        <w:pStyle w:val="Kop4"/>
-        <w:rPr>
-          <w:lang w:val="en-US"/>
-        </w:rPr>
-      </w:pPr>
-      <w:r>
-        <w:rPr>
-          <w:rFonts w:eastAsiaTheme="minorEastAsia"/>
-          <w:lang w:val="en-US"/>
-        </w:rPr>
-        <w:lastRenderedPageBreak/>
-        <w:t>Example data</w:t>
-      </w:r>
+        <w:rPr>
+          <w:rFonts w:eastAsiaTheme="minorEastAsia"/>
+          <w:lang w:val="en-US"/>
+        </w:rPr>
+      </w:pPr>
     </w:p>
     <w:p>
       <w:pPr>
-        <w:rPr>
-          <w:lang w:val="en-US"/>
-        </w:rPr>
-      </w:pPr>
-      <w:r>
-        <w:rPr>
-          <w:lang w:val="en-US"/>
-        </w:rPr>
-        <w:t xml:space="preserve">In our example data we defined two regions of interest: upper and lower layers of the visual cortex. To achieve this we delineated the top edge of the cortex, the border between granular layer IV and </w:t>
-      </w:r>
-      <w:proofErr w:type="spellStart"/>
-      <w:r>
-        <w:rPr>
-          <w:lang w:val="en-US"/>
-        </w:rPr>
-        <w:t>infragranular</w:t>
-      </w:r>
-      <w:proofErr w:type="spellEnd"/>
-      <w:r>
-        <w:rPr>
-          <w:lang w:val="en-US"/>
-        </w:rPr>
-        <w:t xml:space="preserve"> layer V and the border between </w:t>
-      </w:r>
-      <w:proofErr w:type="spellStart"/>
-      <w:r>
-        <w:rPr>
-          <w:lang w:val="en-US"/>
-        </w:rPr>
-        <w:t>infragranular</w:t>
-      </w:r>
-      <w:proofErr w:type="spellEnd"/>
-      <w:r>
-        <w:rPr>
-          <w:lang w:val="en-US"/>
-        </w:rPr>
-        <w:t xml:space="preserve"> layer VI and the white matter and marked </w:t>
+        <w:pStyle w:val="Kop4"/>
+        <w:rPr>
+          <w:lang w:val="en-US"/>
+        </w:rPr>
+      </w:pPr>
+      <w:r>
+        <w:rPr>
+          <w:rFonts w:eastAsiaTheme="minorEastAsia"/>
+          <w:lang w:val="en-US"/>
+        </w:rPr>
+        <w:t>Example data</w:t>
+      </w:r>
+    </w:p>
+    <w:p>
+      <w:pPr>
+        <w:rPr>
+          <w:lang w:val="en-US"/>
+        </w:rPr>
+      </w:pPr>
+      <w:r>
+        <w:rPr>
+          <w:lang w:val="en-US"/>
+        </w:rPr>
+        <w:t xml:space="preserve">In our example data we defined two regions of interest: upper and lower layers of the visual cortex. To achieve this we delineated the top edge of the cortex, the border between granular layer IV and infragranular layer V and the border between infragranular layer VI and the white matter and marked </w:t>
       </w:r>
       <w:r>
         <w:rPr>
@@ -6082,6 +5656,7 @@
           <w:rFonts w:ascii="Calibri" w:hAnsi="Calibri" w:cs="Times New Roman"/>
           <w:noProof/>
           <w:szCs w:val="24"/>
+          <w:lang w:val="en-US"/>
         </w:rPr>
       </w:pPr>
       <w:r>
@@ -6116,6 +5691,7 @@
           <w:rFonts w:ascii="Calibri" w:hAnsi="Calibri" w:cs="Times New Roman"/>
           <w:noProof/>
           <w:szCs w:val="24"/>
+          <w:lang w:val="en-US"/>
         </w:rPr>
         <w:t>J Vis Exp e51936. doi: 10.3791/51936</w:t>
       </w:r>
@@ -6132,6 +5708,7 @@
           <w:rFonts w:ascii="Calibri" w:hAnsi="Calibri" w:cs="Times New Roman"/>
           <w:noProof/>
           <w:szCs w:val="24"/>
+          <w:lang w:val="en-US"/>
         </w:rPr>
       </w:pPr>
       <w:r>
@@ -6139,6 +5716,7 @@
           <w:rFonts w:ascii="Calibri" w:hAnsi="Calibri" w:cs="Times New Roman"/>
           <w:noProof/>
           <w:szCs w:val="24"/>
+          <w:lang w:val="en-US"/>
         </w:rPr>
         <w:t>Aerts J, Nys J, Moons L, et al (2014b) Altered neuronal architecture and plasticity in the visual cortex of adult MMP-3-deficient mice. Brain Struct Funct. doi: 10.1007/s00429-014-0819-4</w:t>
       </w:r>
@@ -6155,6 +5733,7 @@
           <w:rFonts w:ascii="Calibri" w:hAnsi="Calibri" w:cs="Times New Roman"/>
           <w:noProof/>
           <w:szCs w:val="24"/>
+          <w:lang w:val="en-US"/>
         </w:rPr>
       </w:pPr>
       <w:r>
@@ -6162,6 +5741,7 @@
           <w:rFonts w:ascii="Calibri" w:hAnsi="Calibri" w:cs="Times New Roman"/>
           <w:noProof/>
           <w:szCs w:val="24"/>
+          <w:lang w:val="en-US"/>
         </w:rPr>
         <w:t>Holmes  a P, Blair RC, Watson JD, Ford I (1996) Nonparametric analysis of statistic images from functional mapping experiments. J Cereb Blood Flow Metab 16:7–22. doi: 10.1097/00004647-199601000-00002</w:t>
       </w:r>
@@ -6178,6 +5758,7 @@
           <w:rFonts w:ascii="Calibri" w:hAnsi="Calibri" w:cs="Times New Roman"/>
           <w:noProof/>
           <w:szCs w:val="24"/>
+          <w:lang w:val="en-US"/>
         </w:rPr>
       </w:pPr>
       <w:r>
@@ -6185,6 +5766,7 @@
           <w:rFonts w:ascii="Calibri" w:hAnsi="Calibri" w:cs="Times New Roman"/>
           <w:noProof/>
           <w:szCs w:val="24"/>
+          <w:lang w:val="en-US"/>
         </w:rPr>
         <w:t>Nys J, Aerts J, Ytebrouck E, et al (2014) The cross-modal aspect of mouse visual cortex plasticity induced by monocular enucleation is age dependent. J Comp Neurol 522:950–70. doi: 10.1002/cne.23455</w:t>
       </w:r>
@@ -6201,6 +5783,7 @@
           <w:rFonts w:ascii="Calibri" w:hAnsi="Calibri" w:cs="Times New Roman"/>
           <w:noProof/>
           <w:szCs w:val="24"/>
+          <w:lang w:val="en-US"/>
         </w:rPr>
       </w:pPr>
       <w:r>
@@ -6208,6 +5791,7 @@
           <w:rFonts w:ascii="Calibri" w:hAnsi="Calibri" w:cs="Times New Roman"/>
           <w:noProof/>
           <w:szCs w:val="24"/>
+          <w:lang w:val="en-US"/>
         </w:rPr>
         <w:t>Nys J, Smolders K, Laramee M-E, et al (2015) Regional Specificity of GABAergic Regulation of Cross-Modal Plasticity in Mouse Visual Cortex after Unilateral Enucleation. J Neurosci 35:11174–11189. doi: 10.1523/JNEUROSCI.3808-14.2015</w:t>
       </w:r>
@@ -6224,6 +5808,7 @@
           <w:rFonts w:ascii="Calibri" w:hAnsi="Calibri" w:cs="Times New Roman"/>
           <w:noProof/>
           <w:szCs w:val="24"/>
+          <w:lang w:val="en-US"/>
         </w:rPr>
       </w:pPr>
       <w:r>
@@ -6231,6 +5816,7 @@
           <w:rFonts w:ascii="Calibri" w:hAnsi="Calibri" w:cs="Times New Roman"/>
           <w:noProof/>
           <w:szCs w:val="24"/>
+          <w:lang w:val="en-US"/>
         </w:rPr>
         <w:t>Smolders K, Vreysen S, Laramée M-E, et al (2015) Retinal lesions induce fast intrinsic cortical plasticity in adult mouse visual system. Eur J Neurosci n/a–n/a. doi: 10.1111/ejn.13143</w:t>
       </w:r>
@@ -6247,6 +5833,7 @@
           <w:rFonts w:ascii="Calibri" w:hAnsi="Calibri" w:cs="Times New Roman"/>
           <w:noProof/>
           <w:szCs w:val="24"/>
+          <w:lang w:val="en-US"/>
         </w:rPr>
       </w:pPr>
       <w:r>
@@ -6254,6 +5841,7 @@
           <w:rFonts w:ascii="Calibri" w:hAnsi="Calibri" w:cs="Times New Roman"/>
           <w:noProof/>
           <w:szCs w:val="24"/>
+          <w:lang w:val="en-US"/>
         </w:rPr>
         <w:t>Van Brussel L, Gerits A, Arckens L (2011) Evidence for cross-modal plasticity in adult mouse visual cortex following monocular enucleation. Cereb Cortex 21:2133–2146. doi: 10.1093/cercor/bhq286</w:t>
       </w:r>
@@ -6270,6 +5858,7 @@
           <w:rFonts w:ascii="Calibri" w:hAnsi="Calibri" w:cs="Times New Roman"/>
           <w:noProof/>
           <w:szCs w:val="24"/>
+          <w:lang w:val="en-US"/>
         </w:rPr>
       </w:pPr>
       <w:r>
@@ -6277,6 +5866,7 @@
           <w:rFonts w:ascii="Calibri" w:hAnsi="Calibri" w:cs="Times New Roman"/>
           <w:noProof/>
           <w:szCs w:val="24"/>
+          <w:lang w:val="en-US"/>
         </w:rPr>
         <w:t>Van Brussel L, Gerits A, Arckens L (2009) Identification and localization of functional subdivisions in the visual cortex of the adult mouse. J Comp Neurol 514:107–116. doi: 10.1002/cne.21994</w:t>
       </w:r>
@@ -6299,8 +5889,17 @@
           <w:rFonts w:ascii="Calibri" w:hAnsi="Calibri" w:cs="Times New Roman"/>
           <w:noProof/>
           <w:szCs w:val="24"/>
-        </w:rPr>
-        <w:t>Van der Gucht E, Hof PR, Van Brussel L, et al (2007) Neurofilament Protein and Neuronal Activity Markers Define Regional Architectonic Parcellation in the Mouse Visual Cortex. Cereb Cortex 17:2805–2819. doi: 10.1093/cercor/bhm012</w:t>
+          <w:lang w:val="en-US"/>
+        </w:rPr>
+        <w:t xml:space="preserve">Van der Gucht E, Hof PR, Van Brussel L, et al (2007) Neurofilament Protein and Neuronal Activity Markers Define Regional Architectonic Parcellation in the Mouse Visual Cortex. </w:t>
+      </w:r>
+      <w:r>
+        <w:rPr>
+          <w:rFonts w:ascii="Calibri" w:hAnsi="Calibri" w:cs="Times New Roman"/>
+          <w:noProof/>
+          <w:szCs w:val="24"/>
+        </w:rPr>
+        <w:t>Cereb Cortex 17:2805–2819. doi: 10.1093/cercor/bhm012</w:t>
       </w:r>
     </w:p>
     <w:p>
@@ -7643,7 +7242,7 @@
 </file>
 
 <file path=customXml/itemProps1.xml><?xml version="1.0" encoding="utf-8"?>
-<ds:datastoreItem xmlns:ds="http://schemas.openxmlformats.org/officeDocument/2006/customXml" ds:itemID="{CDF3CC4C-C75D-477F-A396-3FAB83D005C1}">
+<ds:datastoreItem xmlns:ds="http://schemas.openxmlformats.org/officeDocument/2006/customXml" ds:itemID="{5594C290-EB93-4684-98F4-1E5F036C09A9}">
   <ds:schemaRefs>
     <ds:schemaRef ds:uri="http://schemas.openxmlformats.org/officeDocument/2006/bibliography"/>
   </ds:schemaRefs>

</xml_diff>